<commit_message>
start making master training
</commit_message>
<xml_diff>
--- a/2ndrefactor/docs/text5.docx
+++ b/2ndrefactor/docs/text5.docx
@@ -6,84 +6,19 @@
       <w:pPr>
         <w:pStyle w:val="a"/>
         <w:spacing w:after="240"/>
-        <w:rPr>
-          <w:rFonts w:ascii="TH Sarabun New" w:hAnsi="TH Sarabun New" w:cs="TH Sarabun New"/>
+        <w:jc w:val="right"/>
+        <w:rPr>
+          <w:rFonts w:ascii="TH SarabunPSK" w:hAnsi="TH SarabunPSK" w:cs="TH SarabunPSK"/>
           <w:b/>
           <w:bCs/>
           <w:color w:val="C00000"/>
-          <w:sz w:val="96"/>
-          <w:szCs w:val="96"/>
-        </w:rPr>
-      </w:pPr>
-      <w:r>
-        <w:rPr>
-          <w:noProof/>
-        </w:rPr>
-        <w:drawing>
-          <wp:anchor distT="0" distB="0" distL="114300" distR="114300" simplePos="0" relativeHeight="251658752" behindDoc="0" locked="0" layoutInCell="1" allowOverlap="1">
-            <wp:simplePos x="0" y="0"/>
-            <wp:positionH relativeFrom="column">
-              <wp:posOffset>2279650</wp:posOffset>
-            </wp:positionH>
-            <wp:positionV relativeFrom="paragraph">
-              <wp:posOffset>-46990</wp:posOffset>
-            </wp:positionV>
-            <wp:extent cx="332740" cy="342265"/>
-            <wp:effectExtent l="0" t="0" r="0" b="0"/>
-            <wp:wrapSquare wrapText="bothSides"/>
-            <wp:docPr id="4" name="รูปภาพ 1" descr="คำอธิบาย: ku thai"/>
-            <wp:cNvGraphicFramePr>
-              <a:graphicFrameLocks xmlns:a="http://schemas.openxmlformats.org/drawingml/2006/main" noChangeAspect="1"/>
-            </wp:cNvGraphicFramePr>
-            <a:graphic xmlns:a="http://schemas.openxmlformats.org/drawingml/2006/main">
-              <a:graphicData uri="http://schemas.openxmlformats.org/drawingml/2006/picture">
-                <pic:pic xmlns:pic="http://schemas.openxmlformats.org/drawingml/2006/picture">
-                  <pic:nvPicPr>
-                    <pic:cNvPr id="0" name="รูปภาพ 1" descr="คำอธิบาย: ku thai"/>
-                    <pic:cNvPicPr>
-                      <a:picLocks noChangeAspect="1" noChangeArrowheads="1"/>
-                    </pic:cNvPicPr>
-                  </pic:nvPicPr>
-                  <pic:blipFill>
-                    <a:blip r:embed="rId6" cstate="print">
-                      <a:extLst>
-                        <a:ext uri="{28A0092B-C50C-407E-A947-70E740481C1C}">
-                          <a14:useLocalDpi xmlns:a14="http://schemas.microsoft.com/office/drawing/2010/main" val="0"/>
-                        </a:ext>
-                      </a:extLst>
-                    </a:blip>
-                    <a:srcRect/>
-                    <a:stretch>
-                      <a:fillRect/>
-                    </a:stretch>
-                  </pic:blipFill>
-                  <pic:spPr bwMode="auto">
-                    <a:xfrm>
-                      <a:off x="0" y="0"/>
-                      <a:ext cx="332740" cy="342265"/>
-                    </a:xfrm>
-                    <a:prstGeom prst="rect">
-                      <a:avLst/>
-                    </a:prstGeom>
-                    <a:noFill/>
-                    <a:ln>
-                      <a:noFill/>
-                    </a:ln>
-                  </pic:spPr>
-                </pic:pic>
-              </a:graphicData>
-            </a:graphic>
-            <wp14:sizeRelH relativeFrom="page">
-              <wp14:pctWidth>0</wp14:pctWidth>
-            </wp14:sizeRelH>
-            <wp14:sizeRelV relativeFrom="page">
-              <wp14:pctHeight>0</wp14:pctHeight>
-            </wp14:sizeRelV>
-          </wp:anchor>
-        </w:drawing>
-      </w:r>
-      <w:r>
-        <w:rPr>
+        </w:rPr>
+      </w:pPr>
+      <w:bookmarkStart w:id="0" w:name="_GoBack"/>
+      <w:bookmarkEnd w:id="0"/>
+      <w:r>
+        <w:rPr>
+          <w:rFonts w:ascii="TH SarabunPSK" w:hAnsi="TH SarabunPSK" w:cs="TH SarabunPSK"/>
           <w:noProof/>
         </w:rPr>
         <mc:AlternateContent>
@@ -147,7 +82,7 @@
                           <w:p>
                             <w:pPr>
                               <w:rPr>
-                                <w:rFonts w:ascii="TH SarabunPSK" w:hAnsi="TH SarabunPSK" w:cs="TH SarabunPSK" w:hint="cs"/>
+                                <w:rFonts w:ascii="TH SarabunPSK" w:hAnsi="TH SarabunPSK" w:cs="TH SarabunPSK"/>
                                 <w:sz w:val="16"/>
                               </w:rPr>
                             </w:pPr>
@@ -180,7 +115,7 @@
                           <w:p>
                             <w:pPr>
                               <w:rPr>
-                                <w:rFonts w:ascii="TH SarabunIT๙" w:hAnsi="TH SarabunIT๙" w:cs="TH SarabunIT๙" w:hint="cs"/>
+                                <w:rFonts w:ascii="TH SarabunIT๙" w:hAnsi="TH SarabunIT๙" w:cs="TH SarabunIT๙"/>
                                 <w:szCs w:val="32"/>
                                 <w:cs/>
                               </w:rPr>
@@ -288,13 +223,13 @@
                 <v:stroke joinstyle="miter"/>
                 <v:path gradientshapeok="t" o:connecttype="rect"/>
               </v:shapetype>
-              <v:shape id="Text Box 2" o:spid="_x0000_s1026" type="#_x0000_t202" style="position:absolute;margin-left:-10.2pt;margin-top:20.6pt;width:53.1pt;height:32.05pt;z-index:251656704;visibility:visible;mso-wrap-style:square;mso-width-percent:0;mso-height-percent:0;mso-wrap-distance-left:9pt;mso-wrap-distance-top:0;mso-wrap-distance-right:9pt;mso-wrap-distance-bottom:0;mso-position-horizontal:absolute;mso-position-horizontal-relative:text;mso-position-vertical:absolute;mso-position-vertical-relative:text;mso-width-percent:0;mso-height-percent:0;mso-width-relative:page;mso-height-relative:page;v-text-anchor:top" o:gfxdata="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" filled="f" stroked="f">
+              <v:shape id="Text Box 2" o:spid="_x0000_s1026" type="#_x0000_t202" style="position:absolute;left:0;text-align:left;margin-left:-10.2pt;margin-top:20.6pt;width:53.1pt;height:32.05pt;z-index:251656704;visibility:visible;mso-wrap-style:square;mso-width-percent:0;mso-height-percent:0;mso-wrap-distance-left:9pt;mso-wrap-distance-top:0;mso-wrap-distance-right:9pt;mso-wrap-distance-bottom:0;mso-position-horizontal:absolute;mso-position-horizontal-relative:text;mso-position-vertical:absolute;mso-position-vertical-relative:text;mso-width-percent:0;mso-height-percent:0;mso-width-relative:page;mso-height-relative:page;v-text-anchor:top" o:gfxdata="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" filled="f" stroked="f">
                 <v:textbox>
                   <w:txbxContent>
                     <w:p>
                       <w:pPr>
                         <w:rPr>
-                          <w:rFonts w:ascii="TH SarabunPSK" w:hAnsi="TH SarabunPSK" w:cs="TH SarabunPSK" w:hint="cs"/>
+                          <w:rFonts w:ascii="TH SarabunPSK" w:hAnsi="TH SarabunPSK" w:cs="TH SarabunPSK"/>
                           <w:sz w:val="16"/>
                         </w:rPr>
                       </w:pPr>
@@ -327,7 +262,7 @@
                     <w:p>
                       <w:pPr>
                         <w:rPr>
-                          <w:rFonts w:ascii="TH SarabunIT๙" w:hAnsi="TH SarabunIT๙" w:cs="TH SarabunIT๙" w:hint="cs"/>
+                          <w:rFonts w:ascii="TH SarabunIT๙" w:hAnsi="TH SarabunIT๙" w:cs="TH SarabunIT๙"/>
                           <w:szCs w:val="32"/>
                           <w:cs/>
                         </w:rPr>
@@ -421,319 +356,106 @@
       </w:r>
       <w:r>
         <w:rPr>
-          <w:noProof/>
-        </w:rPr>
-        <mc:AlternateContent>
-          <mc:Choice Requires="wps">
-            <w:drawing>
-              <wp:anchor distT="0" distB="0" distL="114300" distR="114300" simplePos="0" relativeHeight="251657728" behindDoc="0" locked="0" layoutInCell="1" allowOverlap="1">
-                <wp:simplePos x="0" y="0"/>
-                <wp:positionH relativeFrom="column">
-                  <wp:posOffset>3623310</wp:posOffset>
-                </wp:positionH>
-                <wp:positionV relativeFrom="paragraph">
-                  <wp:posOffset>687705</wp:posOffset>
-                </wp:positionV>
-                <wp:extent cx="648335" cy="424815"/>
-                <wp:effectExtent l="3810" t="1905" r="0" b="1905"/>
-                <wp:wrapNone/>
-                <wp:docPr id="1" name="Text Box 3"/>
-                <wp:cNvGraphicFramePr>
-                  <a:graphicFrameLocks xmlns:a="http://schemas.openxmlformats.org/drawingml/2006/main"/>
-                </wp:cNvGraphicFramePr>
-                <a:graphic xmlns:a="http://schemas.openxmlformats.org/drawingml/2006/main">
-                  <a:graphicData uri="http://schemas.microsoft.com/office/word/2010/wordprocessingShape">
-                    <wps:wsp>
-                      <wps:cNvSpPr txBox="1">
-                        <a:spLocks noChangeArrowheads="1"/>
-                      </wps:cNvSpPr>
-                      <wps:spPr bwMode="auto">
-                        <a:xfrm>
-                          <a:off x="0" y="0"/>
-                          <a:ext cx="648335" cy="424815"/>
-                        </a:xfrm>
-                        <a:prstGeom prst="rect">
-                          <a:avLst/>
-                        </a:prstGeom>
-                        <a:noFill/>
-                        <a:ln>
-                          <a:noFill/>
-                        </a:ln>
-                        <a:extLst>
-                          <a:ext uri="{909E8E84-426E-40DD-AFC4-6F175D3DCCD1}">
-                            <a14:hiddenFill xmlns:a14="http://schemas.microsoft.com/office/drawing/2010/main">
-                              <a:solidFill>
-                                <a:srgbClr val="FFFFFF"/>
-                              </a:solidFill>
-                            </a14:hiddenFill>
-                          </a:ext>
-                          <a:ext uri="{91240B29-F687-4F45-9708-019B960494DF}">
-                            <a14:hiddenLine xmlns:a14="http://schemas.microsoft.com/office/drawing/2010/main" w="9525">
-                              <a:solidFill>
-                                <a:srgbClr val="000000"/>
-                              </a:solidFill>
-                              <a:miter lim="800000"/>
-                              <a:headEnd/>
-                              <a:tailEnd/>
-                            </a14:hiddenLine>
-                          </a:ext>
-                        </a:extLst>
-                      </wps:spPr>
-                      <wps:txbx>
-                        <w:txbxContent>
-                          <w:p>
-                            <w:pPr>
-                              <w:rPr>
-                                <w:rFonts w:ascii="TH SarabunIT๙" w:hAnsi="TH SarabunIT๙" w:cs="TH SarabunIT๙" w:hint="cs"/>
-                                <w:szCs w:val="32"/>
-                              </w:rPr>
-                            </w:pPr>
-                            <w:r>
-                              <w:rPr>
-                                <w:rFonts w:ascii="TH SarabunIT๙" w:hAnsi="TH SarabunIT๙" w:cs="TH SarabunIT๙" w:hint="cs"/>
-                                <w:szCs w:val="32"/>
-                                <w:cs/>
-                              </w:rPr>
-                              <w:t>ภาควิชาวิศวกรรมคอมพิวเตอร์</w:t>
-                            </w:r>
-                          </w:p>
-                          <w:p>
-                            <w:pPr>
-                              <w:rPr>
-                                <w:rFonts w:ascii="TH SarabunIT๙" w:hAnsi="TH SarabunIT๙" w:cs="TH SarabunIT๙" w:hint="cs"/>
-                                <w:szCs w:val="32"/>
-                              </w:rPr>
-                            </w:pPr>
-                            <w:r>
-                              <w:rPr>
-                                <w:rFonts w:ascii="TH SarabunIT๙" w:hAnsi="TH SarabunIT๙" w:cs="TH SarabunIT๙" w:hint="cs"/>
-                                <w:szCs w:val="32"/>
-                                <w:cs/>
-                              </w:rPr>
-                              <w:t>คณะวิศวกรรมศาสตร์</w:t>
-                            </w:r>
-                          </w:p>
-                          <w:p>
-                            <w:pPr>
-                              <w:rPr>
-                                <w:rFonts w:ascii="TH SarabunIT๙" w:hAnsi="TH SarabunIT๙" w:cs="TH SarabunIT๙"/>
-                                <w:szCs w:val="32"/>
-                              </w:rPr>
-                            </w:pPr>
-                            <w:r>
-                              <w:rPr>
-                                <w:rFonts w:ascii="TH SarabunIT๙" w:hAnsi="TH SarabunIT๙" w:cs="TH SarabunIT๙"/>
-                                <w:szCs w:val="32"/>
-                                <w:cs/>
-                              </w:rPr>
-                              <w:t>มหาวิทยาลัยเกษตรศาสตร์</w:t>
-                            </w:r>
-                          </w:p>
-                          <w:p>
-                            <w:pPr>
-                              <w:rPr>
-                                <w:rFonts w:ascii="TH SarabunIT๙" w:hAnsi="TH SarabunIT๙" w:cs="TH SarabunIT๙"/>
-                                <w:szCs w:val="32"/>
-                              </w:rPr>
-                            </w:pPr>
-                            <w:r>
-                              <w:rPr>
-                                <w:rFonts w:ascii="TH SarabunIT๙" w:hAnsi="TH SarabunIT๙" w:cs="TH SarabunIT๙"/>
-                                <w:szCs w:val="32"/>
-                                <w:cs/>
-                              </w:rPr>
-                              <w:t>๕๐ ถนนงามวงศ์วาน</w:t>
-                            </w:r>
-                            <w:r>
-                              <w:rPr>
-                                <w:rFonts w:ascii="TH SarabunIT๙" w:hAnsi="TH SarabunIT๙" w:cs="TH SarabunIT๙"/>
-                                <w:szCs w:val="32"/>
-                                <w:cs/>
-                              </w:rPr>
-                              <w:t xml:space="preserve"> จตุจักร</w:t>
-                            </w:r>
-                          </w:p>
-                          <w:p>
-                            <w:pPr>
-                              <w:rPr>
-                                <w:rFonts w:ascii="TH SarabunIT๙" w:hAnsi="TH SarabunIT๙" w:cs="TH SarabunIT๙"/>
-                                <w:szCs w:val="32"/>
-                              </w:rPr>
-                            </w:pPr>
-                            <w:r>
-                              <w:rPr>
-                                <w:rFonts w:ascii="TH SarabunIT๙" w:hAnsi="TH SarabunIT๙" w:cs="TH SarabunIT๙"/>
-                                <w:szCs w:val="32"/>
-                                <w:cs/>
-                              </w:rPr>
-                              <w:t>กรุงเทพฯ ๑๐๙๐๐</w:t>
-                            </w:r>
-                          </w:p>
-                          <w:p>
-                            <w:pPr>
-                              <w:rPr>
-                                <w:rFonts w:ascii="TH SarabunIT๙" w:hAnsi="TH SarabunIT๙" w:cs="TH SarabunIT๙" w:hint="cs"/>
-                                <w:szCs w:val="32"/>
-                                <w:cs/>
-                              </w:rPr>
-                            </w:pPr>
-                          </w:p>
-                        </w:txbxContent>
-                      </wps:txbx>
-                      <wps:bodyPr rot="0" vert="horz" wrap="square" lIns="91440" tIns="45720" rIns="91440" bIns="45720" anchor="t" anchorCtr="0" upright="1">
-                        <a:noAutofit/>
-                      </wps:bodyPr>
-                    </wps:wsp>
-                  </a:graphicData>
-                </a:graphic>
-                <wp14:sizeRelH relativeFrom="page">
-                  <wp14:pctWidth>0</wp14:pctWidth>
-                </wp14:sizeRelH>
-                <wp14:sizeRelV relativeFrom="page">
-                  <wp14:pctHeight>0</wp14:pctHeight>
-                </wp14:sizeRelV>
-              </wp:anchor>
-            </w:drawing>
-          </mc:Choice>
-          <mc:Fallback>
-            <w:pict>
-              <v:shape id="Text Box 3" o:spid="_x0000_s1027" type="#_x0000_t202" style="position:absolute;margin-left:285.3pt;margin-top:54.15pt;width:51.05pt;height:33.45pt;z-index:251657728;visibility:visible;mso-wrap-style:square;mso-width-percent:0;mso-height-percent:0;mso-wrap-distance-left:9pt;mso-wrap-distance-top:0;mso-wrap-distance-right:9pt;mso-wrap-distance-bottom:0;mso-position-horizontal:absolute;mso-position-horizontal-relative:text;mso-position-vertical:absolute;mso-position-vertical-relative:text;mso-width-percent:0;mso-height-percent:0;mso-width-relative:page;mso-height-relative:page;v-text-anchor:top" o:gfxdata="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" filled="f" stroked="f">
-                <v:textbox>
-                  <w:txbxContent>
-                    <w:p>
-                      <w:pPr>
-                        <w:rPr>
-                          <w:rFonts w:ascii="TH SarabunIT๙" w:hAnsi="TH SarabunIT๙" w:cs="TH SarabunIT๙" w:hint="cs"/>
-                          <w:szCs w:val="32"/>
-                        </w:rPr>
-                      </w:pPr>
-                      <w:r>
-                        <w:rPr>
-                          <w:rFonts w:ascii="TH SarabunIT๙" w:hAnsi="TH SarabunIT๙" w:cs="TH SarabunIT๙" w:hint="cs"/>
-                          <w:szCs w:val="32"/>
-                          <w:cs/>
-                        </w:rPr>
-                        <w:t>ภาควิชาวิศวกรรมคอมพิวเตอร์</w:t>
-                      </w:r>
-                    </w:p>
-                    <w:p>
-                      <w:pPr>
-                        <w:rPr>
-                          <w:rFonts w:ascii="TH SarabunIT๙" w:hAnsi="TH SarabunIT๙" w:cs="TH SarabunIT๙" w:hint="cs"/>
-                          <w:szCs w:val="32"/>
-                        </w:rPr>
-                      </w:pPr>
-                      <w:r>
-                        <w:rPr>
-                          <w:rFonts w:ascii="TH SarabunIT๙" w:hAnsi="TH SarabunIT๙" w:cs="TH SarabunIT๙" w:hint="cs"/>
-                          <w:szCs w:val="32"/>
-                          <w:cs/>
-                        </w:rPr>
-                        <w:t>คณะวิศวกรรมศาสตร์</w:t>
-                      </w:r>
-                    </w:p>
-                    <w:p>
-                      <w:pPr>
-                        <w:rPr>
-                          <w:rFonts w:ascii="TH SarabunIT๙" w:hAnsi="TH SarabunIT๙" w:cs="TH SarabunIT๙"/>
-                          <w:szCs w:val="32"/>
-                        </w:rPr>
-                      </w:pPr>
-                      <w:r>
-                        <w:rPr>
-                          <w:rFonts w:ascii="TH SarabunIT๙" w:hAnsi="TH SarabunIT๙" w:cs="TH SarabunIT๙"/>
-                          <w:szCs w:val="32"/>
-                          <w:cs/>
-                        </w:rPr>
-                        <w:t>มหาวิทยาลัยเกษตรศาสตร์</w:t>
-                      </w:r>
-                    </w:p>
-                    <w:p>
-                      <w:pPr>
-                        <w:rPr>
-                          <w:rFonts w:ascii="TH SarabunIT๙" w:hAnsi="TH SarabunIT๙" w:cs="TH SarabunIT๙"/>
-                          <w:szCs w:val="32"/>
-                        </w:rPr>
-                      </w:pPr>
-                      <w:r>
-                        <w:rPr>
-                          <w:rFonts w:ascii="TH SarabunIT๙" w:hAnsi="TH SarabunIT๙" w:cs="TH SarabunIT๙"/>
-                          <w:szCs w:val="32"/>
-                          <w:cs/>
-                        </w:rPr>
-                        <w:t>๕๐ ถนนงามวงศ์วาน</w:t>
-                      </w:r>
-                      <w:r>
-                        <w:rPr>
-                          <w:rFonts w:ascii="TH SarabunIT๙" w:hAnsi="TH SarabunIT๙" w:cs="TH SarabunIT๙"/>
-                          <w:szCs w:val="32"/>
-                          <w:cs/>
-                        </w:rPr>
-                        <w:t xml:space="preserve"> จตุจักร</w:t>
-                      </w:r>
-                    </w:p>
-                    <w:p>
-                      <w:pPr>
-                        <w:rPr>
-                          <w:rFonts w:ascii="TH SarabunIT๙" w:hAnsi="TH SarabunIT๙" w:cs="TH SarabunIT๙"/>
-                          <w:szCs w:val="32"/>
-                        </w:rPr>
-                      </w:pPr>
-                      <w:r>
-                        <w:rPr>
-                          <w:rFonts w:ascii="TH SarabunIT๙" w:hAnsi="TH SarabunIT๙" w:cs="TH SarabunIT๙"/>
-                          <w:szCs w:val="32"/>
-                          <w:cs/>
-                        </w:rPr>
-                        <w:t>กรุงเทพฯ ๑๐๙๐๐</w:t>
-                      </w:r>
-                    </w:p>
-                    <w:p>
-                      <w:pPr>
-                        <w:rPr>
-                          <w:rFonts w:ascii="TH SarabunIT๙" w:hAnsi="TH SarabunIT๙" w:cs="TH SarabunIT๙" w:hint="cs"/>
-                          <w:szCs w:val="32"/>
-                          <w:cs/>
-                        </w:rPr>
-                      </w:pPr>
-                    </w:p>
-                  </w:txbxContent>
-                </v:textbox>
-              </v:shape>
-            </w:pict>
-          </mc:Fallback>
-        </mc:AlternateContent>
-      </w:r>
-      <w:r>
+          <w:rFonts w:ascii="TH SarabunPSK" w:hAnsi="TH SarabunPSK" w:cs="TH SarabunPSK"/>
+        </w:rPr>
         <w:tab/>
       </w:r>
       <w:r>
         <w:rPr>
-          <w:rFonts w:ascii="TH Sarabun New" w:hAnsi="TH Sarabun New" w:cs="TH Sarabun New"/>
+          <w:rFonts w:ascii="TH SarabunPSK" w:hAnsi="TH SarabunPSK" w:cs="TH SarabunPSK"/>
           <w:color w:val="C00000"/>
-          <w:sz w:val="96"/>
-          <w:szCs w:val="96"/>
           <w:cs/>
         </w:rPr>
         <w:t xml:space="preserve">      </w:t>
       </w:r>
       <w:r>
         <w:rPr>
-          <w:rFonts w:ascii="TH Sarabun New" w:hAnsi="TH Sarabun New" w:cs="TH Sarabun New" w:hint="cs"/>
+          <w:rFonts w:ascii="TH SarabunPSK" w:hAnsi="TH SarabunPSK" w:cs="TH SarabunPSK"/>
           <w:color w:val="C00000"/>
-          <w:sz w:val="96"/>
-          <w:szCs w:val="96"/>
-          <w:cs/>
-        </w:rPr>
-        <w:t xml:space="preserve"> </w:t>
-      </w:r>
-    </w:p>
-    <w:p>
-      <w:pPr>
-        <w:rPr>
-          <w:rFonts w:ascii="TH SarabunPSK" w:hAnsi="TH SarabunPSK" w:cs="TH SarabunPSK"/>
-        </w:rPr>
-      </w:pPr>
+          <w:cs/>
+        </w:rPr>
+        <w:t xml:space="preserve"> </w:t>
+      </w:r>
+    </w:p>
+    <w:p>
+      <w:pPr>
+        <w:rPr>
+          <w:rFonts w:ascii="TH SarabunPSK" w:hAnsi="TH SarabunPSK" w:cs="TH SarabunPSK"/>
+          <w:szCs w:val="32"/>
+        </w:rPr>
+      </w:pPr>
+      <w:r>
+        <w:rPr>
+          <w:rFonts w:ascii="TH SarabunPSK" w:hAnsi="TH SarabunPSK" w:cs="TH SarabunPSK"/>
+          <w:szCs w:val="32"/>
+          <w:cs/>
+        </w:rPr>
+        <w:t>ภาควิชาวิศวกรรมคอมพิวเตอร์</w:t>
+      </w:r>
+    </w:p>
+    <w:p>
+      <w:pPr>
+        <w:rPr>
+          <w:rFonts w:ascii="TH SarabunPSK" w:hAnsi="TH SarabunPSK" w:cs="TH SarabunPSK"/>
+          <w:szCs w:val="32"/>
+        </w:rPr>
+      </w:pPr>
+      <w:r>
+        <w:rPr>
+          <w:rFonts w:ascii="TH SarabunPSK" w:hAnsi="TH SarabunPSK" w:cs="TH SarabunPSK"/>
+          <w:szCs w:val="32"/>
+          <w:cs/>
+        </w:rPr>
+        <w:t>คณะวิศวกรรมศาสตร์</w:t>
+      </w:r>
+    </w:p>
+    <w:p>
+      <w:pPr>
+        <w:rPr>
+          <w:rFonts w:ascii="TH SarabunPSK" w:hAnsi="TH SarabunPSK" w:cs="TH SarabunPSK"/>
+          <w:szCs w:val="32"/>
+        </w:rPr>
+      </w:pPr>
+      <w:r>
+        <w:rPr>
+          <w:rFonts w:ascii="TH SarabunPSK" w:hAnsi="TH SarabunPSK" w:cs="TH SarabunPSK"/>
+          <w:szCs w:val="32"/>
+          <w:cs/>
+        </w:rPr>
+        <w:t>มหาวิทยาลัยเกษตรศาสตร์</w:t>
+      </w:r>
+    </w:p>
+    <w:p>
+      <w:pPr>
+        <w:rPr>
+          <w:rFonts w:ascii="TH SarabunPSK" w:hAnsi="TH SarabunPSK" w:cs="TH SarabunPSK"/>
+          <w:szCs w:val="32"/>
+        </w:rPr>
+      </w:pPr>
+      <w:r>
+        <w:rPr>
+          <w:rFonts w:ascii="TH SarabunPSK" w:hAnsi="TH SarabunPSK" w:cs="TH SarabunPSK"/>
+          <w:szCs w:val="32"/>
+          <w:cs/>
+        </w:rPr>
+        <w:t>๕๐ ถนนงามวงศ์วาน จตุจักร</w:t>
+      </w:r>
+    </w:p>
+    <w:p>
+      <w:pPr>
+        <w:rPr>
+          <w:rFonts w:ascii="TH SarabunPSK" w:hAnsi="TH SarabunPSK" w:cs="TH SarabunPSK"/>
+          <w:szCs w:val="32"/>
+        </w:rPr>
+      </w:pPr>
+      <w:r>
+        <w:rPr>
+          <w:rFonts w:ascii="TH SarabunPSK" w:hAnsi="TH SarabunPSK" w:cs="TH SarabunPSK"/>
+          <w:szCs w:val="32"/>
+          <w:cs/>
+        </w:rPr>
+        <w:t>กรุงเทพฯ ๑๐๙๐๐</w:t>
+      </w:r>
       <w:r>
         <w:rPr>
           <w:rFonts w:ascii="TH SarabunPSK" w:hAnsi="TH SarabunPSK" w:cs="TH SarabunPSK"/>
@@ -767,117 +489,10 @@
       <w:pPr>
         <w:rPr>
           <w:rFonts w:ascii="TH SarabunPSK" w:hAnsi="TH SarabunPSK" w:cs="TH SarabunPSK"/>
-        </w:rPr>
-      </w:pPr>
-    </w:p>
-    <w:p>
-      <w:pPr>
-        <w:rPr>
-          <w:rFonts w:ascii="TH SarabunIT๙" w:hAnsi="TH SarabunIT๙" w:cs="TH SarabunIT๙"/>
-          <w:szCs w:val="32"/>
-        </w:rPr>
-      </w:pPr>
-      <w:r>
-        <w:rPr>
-          <w:rFonts w:ascii="TH Sarabun New" w:hAnsi="TH Sarabun New" w:cs="TH Sarabun New"/>
-          <w:sz w:val="16"/>
-          <w:cs/>
-        </w:rPr>
-        <w:br/>
-      </w:r>
-      <w:r>
-        <w:rPr>
-          <w:rFonts w:ascii="TH SarabunIT๙" w:hAnsi="TH SarabunIT๙" w:cs="TH SarabunIT๙"/>
-          <w:szCs w:val="32"/>
-          <w:cs/>
-        </w:rPr>
-        <w:t xml:space="preserve">                                 </w:t>
-      </w:r>
-      <w:r>
-        <w:rPr>
-          <w:rFonts w:ascii="TH SarabunIT๙" w:hAnsi="TH SarabunIT๙" w:cs="TH SarabunIT๙"/>
-          <w:szCs w:val="32"/>
-          <w:cs/>
-        </w:rPr>
-        <w:t xml:space="preserve">                </w:t>
-      </w:r>
-      <w:r>
-        <w:rPr>
-          <w:rFonts w:ascii="TH SarabunIT๙" w:hAnsi="TH SarabunIT๙" w:cs="TH SarabunIT๙"/>
-          <w:szCs w:val="32"/>
-          <w:cs/>
-        </w:rPr>
-        <w:t xml:space="preserve"> </w:t>
-      </w:r>
-      <w:r>
-        <w:rPr>
-          <w:rFonts w:ascii="TH SarabunIT๙" w:hAnsi="TH SarabunIT๙" w:cs="TH SarabunIT๙"/>
-          <w:szCs w:val="32"/>
-          <w:cs/>
-        </w:rPr>
-        <w:t xml:space="preserve"> </w:t>
-      </w:r>
-      <w:r>
-        <w:rPr>
-          <w:rFonts w:ascii="TH SarabunIT๙" w:hAnsi="TH SarabunIT๙" w:cs="TH SarabunIT๙"/>
-          <w:szCs w:val="32"/>
-          <w:cs/>
-        </w:rPr>
-        <w:tab/>
-      </w:r>
-      <w:r>
-        <w:rPr>
-          <w:rFonts w:ascii="TH SarabunIT๙" w:hAnsi="TH SarabunIT๙" w:cs="TH SarabunIT๙"/>
-          <w:szCs w:val="32"/>
-          <w:cs/>
-        </w:rPr>
-        <w:tab/>
-      </w:r>
-      <w:r>
-        <w:rPr>
-          <w:rFonts w:ascii="TH SarabunIT๙" w:hAnsi="TH SarabunIT๙" w:cs="TH SarabunIT๙"/>
-          <w:szCs w:val="32"/>
-          <w:cs/>
-        </w:rPr>
-        <w:tab/>
-      </w:r>
-    </w:p>
-    <w:p>
-      <w:pPr>
-        <w:tabs>
-          <w:tab w:val="left" w:pos="3969"/>
-          <w:tab w:val="left" w:pos="4253"/>
-        </w:tabs>
-        <w:jc w:val="center"/>
-        <w:rPr>
-          <w:rFonts w:ascii="TH SarabunIT๙" w:hAnsi="TH SarabunIT๙" w:cs="TH SarabunIT๙" w:hint="cs"/>
-          <w:szCs w:val="32"/>
-          <w:cs/>
-        </w:rPr>
-      </w:pPr>
-      <w:r>
-        <w:rPr>
-          <w:rFonts w:ascii="TH SarabunIT๙" w:hAnsi="TH SarabunIT๙" w:cs="TH SarabunIT๙"/>
-          <w:szCs w:val="32"/>
-        </w:rPr>
-        <w:t xml:space="preserve">                  </w:t>
-      </w:r>
-      <w:r>
-        <w:rPr>
-          <w:rFonts w:ascii="TH SarabunIT๙" w:hAnsi="TH SarabunIT๙" w:cs="TH SarabunIT๙"/>
-          <w:szCs w:val="32"/>
-        </w:rPr>
-        <w:tab/>
-        <w:t xml:space="preserve"> </w:t>
-      </w:r>
-      <w:r>
-        <w:rPr>
-          <w:rFonts w:ascii="TH SarabunIT๙" w:hAnsi="TH SarabunIT๙" w:cs="TH SarabunIT๙" w:hint="cs"/>
-          <w:szCs w:val="32"/>
-          <w:cs/>
-        </w:rPr>
-        <w:t>กรุงเทพฯ ๑๐๙๐๐</w:t>
-      </w:r>
+          <w:szCs w:val="32"/>
+          <w:cs/>
+        </w:rPr>
+      </w:pPr>
     </w:p>
     <w:p>
       <w:pPr>
@@ -889,13 +504,13 @@
         <w:spacing w:line="360" w:lineRule="exact"/>
         <w:jc w:val="center"/>
         <w:rPr>
-          <w:rFonts w:ascii="TH SarabunIT๙" w:hAnsi="TH SarabunIT๙" w:cs="TH SarabunIT๙"/>
-          <w:szCs w:val="32"/>
-        </w:rPr>
-      </w:pPr>
-      <w:r>
-        <w:rPr>
-          <w:rFonts w:ascii="TH SarabunIT๙" w:hAnsi="TH SarabunIT๙" w:cs="TH SarabunIT๙" w:hint="cs"/>
+          <w:rFonts w:ascii="TH SarabunPSK" w:hAnsi="TH SarabunPSK" w:cs="TH SarabunPSK"/>
+          <w:szCs w:val="32"/>
+        </w:rPr>
+      </w:pPr>
+      <w:r>
+        <w:rPr>
+          <w:rFonts w:ascii="TH SarabunPSK" w:hAnsi="TH SarabunPSK" w:cs="TH SarabunPSK"/>
           <w:szCs w:val="32"/>
           <w:cs/>
         </w:rPr>
@@ -903,31 +518,31 @@
       </w:r>
       <w:r>
         <w:rPr>
-          <w:rFonts w:ascii="TH SarabunIT๙" w:hAnsi="TH SarabunIT๙" w:cs="TH SarabunIT๙"/>
-          <w:szCs w:val="32"/>
-          <w:cs/>
-        </w:rPr>
-        <w:t xml:space="preserve"> </w:t>
-      </w:r>
-      <w:r>
-        <w:rPr>
-          <w:rFonts w:ascii="TH SarabunIT๙" w:hAnsi="TH SarabunIT๙" w:cs="TH SarabunIT๙"/>
-          <w:szCs w:val="32"/>
-          <w:cs/>
-        </w:rPr>
-        <w:t xml:space="preserve"> </w:t>
-      </w:r>
-      <w:r>
-        <w:rPr>
-          <w:rFonts w:ascii="TH SarabunIT๙" w:hAnsi="TH SarabunIT๙" w:cs="TH SarabunIT๙" w:hint="cs"/>
-          <w:szCs w:val="32"/>
-          <w:cs/>
-        </w:rPr>
-        <w:t xml:space="preserve"> </w:t>
-      </w:r>
-      <w:r>
-        <w:rPr>
-          <w:rFonts w:ascii="TH SarabunIT๙" w:hAnsi="TH SarabunIT๙" w:cs="TH SarabunIT๙" w:hint="cs"/>
+          <w:rFonts w:ascii="TH SarabunPSK" w:hAnsi="TH SarabunPSK" w:cs="TH SarabunPSK"/>
+          <w:szCs w:val="32"/>
+          <w:cs/>
+        </w:rPr>
+        <w:t xml:space="preserve"> </w:t>
+      </w:r>
+      <w:r>
+        <w:rPr>
+          <w:rFonts w:ascii="TH SarabunPSK" w:hAnsi="TH SarabunPSK" w:cs="TH SarabunPSK"/>
+          <w:szCs w:val="32"/>
+          <w:cs/>
+        </w:rPr>
+        <w:t xml:space="preserve"> </w:t>
+      </w:r>
+      <w:r>
+        <w:rPr>
+          <w:rFonts w:ascii="TH SarabunPSK" w:hAnsi="TH SarabunPSK" w:cs="TH SarabunPSK"/>
+          <w:szCs w:val="32"/>
+          <w:cs/>
+        </w:rPr>
+        <w:t xml:space="preserve"> </w:t>
+      </w:r>
+      <w:r>
+        <w:rPr>
+          <w:rFonts w:ascii="TH SarabunPSK" w:hAnsi="TH SarabunPSK" w:cs="TH SarabunPSK"/>
           <w:szCs w:val="32"/>
           <w:cs/>
         </w:rPr>
@@ -935,23 +550,23 @@
       </w:r>
       <w:r>
         <w:rPr>
-          <w:rFonts w:ascii="TH SarabunIT๙" w:hAnsi="TH SarabunIT๙" w:cs="TH SarabunIT๙" w:hint="cs"/>
-          <w:szCs w:val="32"/>
-          <w:cs/>
-        </w:rPr>
-        <w:t xml:space="preserve"> </w:t>
-      </w:r>
-      <w:r>
-        <w:rPr>
-          <w:rFonts w:ascii="TH SarabunIT๙" w:hAnsi="TH SarabunIT๙" w:cs="TH SarabunIT๙"/>
-          <w:szCs w:val="32"/>
-          <w:cs/>
-        </w:rPr>
-        <w:t xml:space="preserve"> </w:t>
-      </w:r>
-      <w:r>
-        <w:rPr>
-          <w:rFonts w:ascii="TH SarabunIT๙" w:hAnsi="TH SarabunIT๙" w:cs="TH SarabunIT๙"/>
+          <w:rFonts w:ascii="TH SarabunPSK" w:hAnsi="TH SarabunPSK" w:cs="TH SarabunPSK"/>
+          <w:szCs w:val="32"/>
+          <w:cs/>
+        </w:rPr>
+        <w:t xml:space="preserve"> </w:t>
+      </w:r>
+      <w:r>
+        <w:rPr>
+          <w:rFonts w:ascii="TH SarabunPSK" w:hAnsi="TH SarabunPSK" w:cs="TH SarabunPSK"/>
+          <w:szCs w:val="32"/>
+          <w:cs/>
+        </w:rPr>
+        <w:t xml:space="preserve"> </w:t>
+      </w:r>
+      <w:r>
+        <w:rPr>
+          <w:rFonts w:ascii="TH SarabunPSK" w:hAnsi="TH SarabunPSK" w:cs="TH SarabunPSK"/>
           <w:szCs w:val="32"/>
           <w:cs/>
         </w:rPr>
@@ -959,7 +574,7 @@
       </w:r>
       <w:r>
         <w:rPr>
-          <w:rFonts w:ascii="TH SarabunIT๙" w:hAnsi="TH SarabunIT๙" w:cs="TH SarabunIT๙"/>
+          <w:rFonts w:ascii="TH SarabunPSK" w:hAnsi="TH SarabunPSK" w:cs="TH SarabunPSK"/>
           <w:szCs w:val="32"/>
           <w:cs/>
         </w:rPr>
@@ -967,7 +582,7 @@
       </w:r>
       <w:r>
         <w:rPr>
-          <w:rFonts w:ascii="TH SarabunIT๙" w:hAnsi="TH SarabunIT๙" w:cs="TH SarabunIT๙" w:hint="cs"/>
+          <w:rFonts w:ascii="TH SarabunPSK" w:hAnsi="TH SarabunPSK" w:cs="TH SarabunPSK"/>
           <w:szCs w:val="32"/>
           <w:cs/>
         </w:rPr>
@@ -979,7 +594,7 @@
         <w:spacing w:line="360" w:lineRule="exact"/>
         <w:ind w:left="3600" w:firstLine="720"/>
         <w:rPr>
-          <w:rFonts w:ascii="TH SarabunIT๙" w:hAnsi="TH SarabunIT๙" w:cs="TH SarabunIT๙"/>
+          <w:rFonts w:ascii="TH SarabunPSK" w:hAnsi="TH SarabunPSK" w:cs="TH SarabunPSK"/>
           <w:szCs w:val="32"/>
         </w:rPr>
       </w:pPr>
@@ -993,23 +608,22 @@
         </w:tabs>
         <w:spacing w:line="360" w:lineRule="exact"/>
         <w:rPr>
-          <w:rFonts w:ascii="TH SarabunIT๙" w:hAnsi="TH SarabunIT๙" w:cs="TH SarabunIT๙" w:hint="cs"/>
-          <w:szCs w:val="32"/>
-          <w:cs/>
-        </w:rPr>
-      </w:pPr>
-      <w:r>
-        <w:rPr>
-          <w:rFonts w:ascii="TH SarabunIT๙" w:hAnsi="TH SarabunIT๙" w:cs="TH SarabunIT๙"/>
-          <w:szCs w:val="32"/>
-          <w:cs/>
-        </w:rPr>
-        <w:lastRenderedPageBreak/>
+          <w:rFonts w:ascii="TH SarabunPSK" w:hAnsi="TH SarabunPSK" w:cs="TH SarabunPSK"/>
+          <w:szCs w:val="32"/>
+          <w:cs/>
+        </w:rPr>
+      </w:pPr>
+      <w:r>
+        <w:rPr>
+          <w:rFonts w:ascii="TH SarabunPSK" w:hAnsi="TH SarabunPSK" w:cs="TH SarabunPSK"/>
+          <w:szCs w:val="32"/>
+          <w:cs/>
+        </w:rPr>
         <w:t xml:space="preserve">เรื่อง  </w:t>
       </w:r>
       <w:r>
         <w:rPr>
-          <w:rFonts w:ascii="TH SarabunIT๙" w:hAnsi="TH SarabunIT๙" w:cs="TH SarabunIT๙"/>
+          <w:rFonts w:ascii="TH SarabunPSK" w:hAnsi="TH SarabunPSK" w:cs="TH SarabunPSK"/>
           <w:szCs w:val="32"/>
           <w:cs/>
         </w:rPr>
@@ -1017,7 +631,7 @@
       </w:r>
       <w:r>
         <w:rPr>
-          <w:rFonts w:ascii="TH SarabunIT๙" w:hAnsi="TH SarabunIT๙" w:cs="TH SarabunIT๙"/>
+          <w:rFonts w:ascii="TH SarabunPSK" w:hAnsi="TH SarabunPSK" w:cs="TH SarabunPSK"/>
           <w:szCs w:val="32"/>
           <w:cs/>
         </w:rPr>
@@ -1025,7 +639,7 @@
       </w:r>
       <w:r>
         <w:rPr>
-          <w:rFonts w:ascii="TH SarabunIT๙" w:hAnsi="TH SarabunIT๙" w:cs="TH SarabunIT๙" w:hint="cs"/>
+          <w:rFonts w:ascii="TH SarabunPSK" w:hAnsi="TH SarabunPSK" w:cs="TH SarabunPSK"/>
           <w:szCs w:val="32"/>
           <w:cs/>
         </w:rPr>
@@ -1033,7 +647,7 @@
       </w:r>
       <w:r>
         <w:rPr>
-          <w:rFonts w:ascii="TH SarabunIT๙" w:hAnsi="TH SarabunIT๙" w:cs="TH SarabunIT๙" w:hint="cs"/>
+          <w:rFonts w:ascii="TH SarabunPSK" w:hAnsi="TH SarabunPSK" w:cs="TH SarabunPSK"/>
           <w:szCs w:val="32"/>
           <w:cs/>
         </w:rPr>
@@ -1041,7 +655,7 @@
       </w:r>
       <w:r>
         <w:rPr>
-          <w:rFonts w:ascii="TH SarabunIT๙" w:hAnsi="TH SarabunIT๙" w:cs="TH SarabunIT๙" w:hint="cs"/>
+          <w:rFonts w:ascii="TH SarabunPSK" w:hAnsi="TH SarabunPSK" w:cs="TH SarabunPSK"/>
           <w:szCs w:val="32"/>
           <w:cs/>
         </w:rPr>
@@ -1057,14 +671,14 @@
         </w:tabs>
         <w:spacing w:line="360" w:lineRule="exact"/>
         <w:rPr>
-          <w:rFonts w:ascii="TH SarabunIT๙" w:hAnsi="TH SarabunIT๙" w:cs="TH SarabunIT๙"/>
-          <w:szCs w:val="32"/>
-          <w:cs/>
-        </w:rPr>
-      </w:pPr>
-      <w:r>
-        <w:rPr>
-          <w:rFonts w:ascii="TH SarabunIT๙" w:hAnsi="TH SarabunIT๙" w:cs="TH SarabunIT๙"/>
+          <w:rFonts w:ascii="TH SarabunPSK" w:hAnsi="TH SarabunPSK" w:cs="TH SarabunPSK"/>
+          <w:szCs w:val="32"/>
+          <w:cs/>
+        </w:rPr>
+      </w:pPr>
+      <w:r>
+        <w:rPr>
+          <w:rFonts w:ascii="TH SarabunPSK" w:hAnsi="TH SarabunPSK" w:cs="TH SarabunPSK"/>
           <w:szCs w:val="32"/>
           <w:cs/>
         </w:rPr>
@@ -1073,7 +687,7 @@
       </w:r>
       <w:r>
         <w:rPr>
-          <w:rFonts w:ascii="TH SarabunIT๙" w:hAnsi="TH SarabunIT๙" w:cs="TH SarabunIT๙"/>
+          <w:rFonts w:ascii="TH SarabunPSK" w:hAnsi="TH SarabunPSK" w:cs="TH SarabunPSK"/>
           <w:szCs w:val="32"/>
           <w:cs/>
         </w:rPr>
@@ -1081,7 +695,7 @@
       </w:r>
       <w:r>
         <w:rPr>
-          <w:rFonts w:ascii="TH SarabunPSK" w:hAnsi="TH SarabunPSK" w:cs="TH SarabunPSK" w:hint="cs"/>
+          <w:rFonts w:ascii="TH SarabunPSK" w:hAnsi="TH SarabunPSK" w:cs="TH SarabunPSK"/>
           <w:szCs w:val="32"/>
           <w:cs/>
         </w:rPr>
@@ -1089,7 +703,7 @@
       </w:r>
       <w:r>
         <w:rPr>
-          <w:rFonts w:ascii="TH SarabunPSK" w:hAnsi="TH SarabunPSK" w:cs="TH SarabunPSK" w:hint="cs"/>
+          <w:rFonts w:ascii="TH SarabunPSK" w:hAnsi="TH SarabunPSK" w:cs="TH SarabunPSK"/>
           <w:szCs w:val="32"/>
           <w:cs/>
         </w:rPr>
@@ -1097,7 +711,7 @@
       </w:r>
       <w:r>
         <w:rPr>
-          <w:rFonts w:ascii="TH SarabunIT๙" w:hAnsi="TH SarabunIT๙" w:cs="TH SarabunIT๙" w:hint="cs"/>
+          <w:rFonts w:ascii="TH SarabunPSK" w:hAnsi="TH SarabunPSK" w:cs="TH SarabunPSK"/>
           <w:szCs w:val="32"/>
           <w:cs/>
         </w:rPr>
@@ -1105,7 +719,7 @@
       </w:r>
       <w:r>
         <w:rPr>
-          <w:rFonts w:ascii="TH SarabunIT๙" w:hAnsi="TH SarabunIT๙" w:cs="TH SarabunIT๙" w:hint="cs"/>
+          <w:rFonts w:ascii="TH SarabunPSK" w:hAnsi="TH SarabunPSK" w:cs="TH SarabunPSK"/>
           <w:szCs w:val="32"/>
           <w:cs/>
         </w:rPr>
@@ -1113,7 +727,7 @@
       </w:r>
       <w:r>
         <w:rPr>
-          <w:rFonts w:ascii="TH SarabunIT๙" w:hAnsi="TH SarabunIT๙" w:cs="TH SarabunIT๙" w:hint="cs"/>
+          <w:rFonts w:ascii="TH SarabunPSK" w:hAnsi="TH SarabunPSK" w:cs="TH SarabunPSK"/>
           <w:szCs w:val="32"/>
           <w:cs/>
         </w:rPr>
@@ -1125,7 +739,7 @@
         <w:spacing w:line="360" w:lineRule="exact"/>
         <w:jc w:val="thaiDistribute"/>
         <w:rPr>
-          <w:rFonts w:ascii="TH SarabunIT๙" w:hAnsi="TH SarabunIT๙" w:cs="TH SarabunIT๙" w:hint="cs"/>
+          <w:rFonts w:ascii="TH SarabunPSK" w:hAnsi="TH SarabunPSK" w:cs="TH SarabunPSK"/>
           <w:szCs w:val="32"/>
         </w:rPr>
       </w:pPr>
@@ -1138,21 +752,21 @@
         <w:spacing w:line="420" w:lineRule="exact"/>
         <w:jc w:val="thaiDistribute"/>
         <w:rPr>
-          <w:rFonts w:ascii="TH SarabunIT๙" w:hAnsi="TH SarabunIT๙" w:cs="TH SarabunIT๙"/>
-          <w:szCs w:val="32"/>
-        </w:rPr>
-      </w:pPr>
-      <w:r>
-        <w:rPr>
-          <w:rFonts w:ascii="TH SarabunIT๙" w:hAnsi="TH SarabunIT๙" w:cs="TH SarabunIT๙" w:hint="cs"/>
-          <w:szCs w:val="32"/>
-          <w:cs/>
-        </w:rPr>
-        <w:t xml:space="preserve"> </w:t>
-      </w:r>
-      <w:r>
-        <w:rPr>
-          <w:rFonts w:ascii="TH SarabunIT๙" w:hAnsi="TH SarabunIT๙" w:cs="TH SarabunIT๙"/>
+          <w:rFonts w:ascii="TH SarabunPSK" w:hAnsi="TH SarabunPSK" w:cs="TH SarabunPSK"/>
+          <w:szCs w:val="32"/>
+        </w:rPr>
+      </w:pPr>
+      <w:r>
+        <w:rPr>
+          <w:rFonts w:ascii="TH SarabunPSK" w:hAnsi="TH SarabunPSK" w:cs="TH SarabunPSK"/>
+          <w:szCs w:val="32"/>
+          <w:cs/>
+        </w:rPr>
+        <w:t xml:space="preserve"> </w:t>
+      </w:r>
+      <w:r>
+        <w:rPr>
+          <w:rFonts w:ascii="TH SarabunPSK" w:hAnsi="TH SarabunPSK" w:cs="TH SarabunPSK"/>
           <w:szCs w:val="32"/>
           <w:cs/>
         </w:rPr>
@@ -1160,7 +774,7 @@
       </w:r>
       <w:r>
         <w:rPr>
-          <w:rFonts w:ascii="TH SarabunIT๙" w:hAnsi="TH SarabunIT๙" w:cs="TH SarabunIT๙" w:hint="cs"/>
+          <w:rFonts w:ascii="TH SarabunPSK" w:hAnsi="TH SarabunPSK" w:cs="TH SarabunPSK"/>
           <w:szCs w:val="32"/>
           <w:cs/>
         </w:rPr>
@@ -1168,7 +782,7 @@
       </w:r>
       <w:r>
         <w:rPr>
-          <w:rFonts w:ascii="TH SarabunIT๙" w:hAnsi="TH SarabunIT๙" w:cs="TH SarabunIT๙" w:hint="cs"/>
+          <w:rFonts w:ascii="TH SarabunPSK" w:hAnsi="TH SarabunPSK" w:cs="TH SarabunPSK"/>
           <w:szCs w:val="32"/>
           <w:cs/>
         </w:rPr>
@@ -1176,7 +790,7 @@
       </w:r>
       <w:r>
         <w:rPr>
-          <w:rFonts w:ascii="TH SarabunIT๙" w:hAnsi="TH SarabunIT๙" w:cs="TH SarabunIT๙" w:hint="cs"/>
+          <w:rFonts w:ascii="TH SarabunPSK" w:hAnsi="TH SarabunPSK" w:cs="TH SarabunPSK"/>
           <w:szCs w:val="32"/>
           <w:cs/>
         </w:rPr>
@@ -1184,7 +798,7 @@
       </w:r>
       <w:r>
         <w:rPr>
-          <w:rFonts w:ascii="TH SarabunIT๙" w:hAnsi="TH SarabunIT๙" w:cs="TH SarabunIT๙" w:hint="cs"/>
+          <w:rFonts w:ascii="TH SarabunPSK" w:hAnsi="TH SarabunPSK" w:cs="TH SarabunPSK"/>
           <w:szCs w:val="32"/>
           <w:cs/>
         </w:rPr>
@@ -1192,7 +806,7 @@
       </w:r>
       <w:r>
         <w:rPr>
-          <w:rFonts w:ascii="TH SarabunIT๙" w:hAnsi="TH SarabunIT๙" w:cs="TH SarabunIT๙" w:hint="cs"/>
+          <w:rFonts w:ascii="TH SarabunPSK" w:hAnsi="TH SarabunPSK" w:cs="TH SarabunPSK"/>
           <w:szCs w:val="32"/>
           <w:cs/>
         </w:rPr>
@@ -1200,15 +814,15 @@
       </w:r>
       <w:r>
         <w:rPr>
-          <w:rFonts w:ascii="TH SarabunIT๙" w:hAnsi="TH SarabunIT๙" w:cs="TH SarabunIT๙" w:hint="cs"/>
-          <w:szCs w:val="32"/>
-          <w:cs/>
-        </w:rPr>
-        <w:t xml:space="preserve"> </w:t>
-      </w:r>
-      <w:r>
-        <w:rPr>
-          <w:rFonts w:ascii="TH SarabunIT๙" w:hAnsi="TH SarabunIT๙" w:cs="TH SarabunIT๙" w:hint="cs"/>
+          <w:rFonts w:ascii="TH SarabunPSK" w:hAnsi="TH SarabunPSK" w:cs="TH SarabunPSK"/>
+          <w:szCs w:val="32"/>
+          <w:cs/>
+        </w:rPr>
+        <w:t xml:space="preserve"> </w:t>
+      </w:r>
+      <w:r>
+        <w:rPr>
+          <w:rFonts w:ascii="TH SarabunPSK" w:hAnsi="TH SarabunPSK" w:cs="TH SarabunPSK"/>
           <w:szCs w:val="32"/>
           <w:cs/>
         </w:rPr>
@@ -1216,23 +830,23 @@
       </w:r>
       <w:r>
         <w:rPr>
-          <w:rFonts w:ascii="TH SarabunIT๙" w:hAnsi="TH SarabunIT๙" w:cs="TH SarabunIT๙" w:hint="cs"/>
-          <w:szCs w:val="32"/>
-          <w:cs/>
-        </w:rPr>
-        <w:t xml:space="preserve"> </w:t>
-      </w:r>
-      <w:r>
-        <w:rPr>
-          <w:rFonts w:ascii="TH SarabunIT๙" w:hAnsi="TH SarabunIT๙" w:cs="TH SarabunIT๙" w:hint="cs"/>
-          <w:szCs w:val="32"/>
-          <w:cs/>
-        </w:rPr>
-        <w:t xml:space="preserve"> </w:t>
-      </w:r>
-      <w:r>
-        <w:rPr>
-          <w:rFonts w:ascii="TH SarabunIT๙" w:hAnsi="TH SarabunIT๙" w:cs="TH SarabunIT๙" w:hint="cs"/>
+          <w:rFonts w:ascii="TH SarabunPSK" w:hAnsi="TH SarabunPSK" w:cs="TH SarabunPSK"/>
+          <w:szCs w:val="32"/>
+          <w:cs/>
+        </w:rPr>
+        <w:t xml:space="preserve"> </w:t>
+      </w:r>
+      <w:r>
+        <w:rPr>
+          <w:rFonts w:ascii="TH SarabunPSK" w:hAnsi="TH SarabunPSK" w:cs="TH SarabunPSK"/>
+          <w:szCs w:val="32"/>
+          <w:cs/>
+        </w:rPr>
+        <w:t xml:space="preserve"> </w:t>
+      </w:r>
+      <w:r>
+        <w:rPr>
+          <w:rFonts w:ascii="TH SarabunPSK" w:hAnsi="TH SarabunPSK" w:cs="TH SarabunPSK"/>
           <w:szCs w:val="32"/>
           <w:cs/>
         </w:rPr>
@@ -1247,7 +861,7 @@
         <w:spacing w:line="420" w:lineRule="exact"/>
         <w:jc w:val="thaiDistribute"/>
         <w:rPr>
-          <w:rFonts w:ascii="TH SarabunIT๙" w:hAnsi="TH SarabunIT๙" w:cs="TH SarabunIT๙" w:hint="cs"/>
+          <w:rFonts w:ascii="TH SarabunPSK" w:hAnsi="TH SarabunPSK" w:cs="TH SarabunPSK"/>
           <w:szCs w:val="32"/>
         </w:rPr>
       </w:pPr>
@@ -1257,62 +871,29 @@
         <w:spacing w:line="420" w:lineRule="exact"/>
         <w:jc w:val="thaiDistribute"/>
         <w:rPr>
-          <w:rFonts w:ascii="TH SarabunIT๙" w:hAnsi="TH SarabunIT๙" w:cs="TH SarabunIT๙"/>
-          <w:szCs w:val="32"/>
-        </w:rPr>
-      </w:pPr>
-      <w:r>
-        <w:rPr>
-          <w:rFonts w:ascii="TH SarabunIT๙" w:hAnsi="TH SarabunIT๙" w:cs="TH SarabunIT๙" w:hint="cs"/>
-          <w:szCs w:val="32"/>
-          <w:cs/>
-        </w:rPr>
-        <w:lastRenderedPageBreak/>
+          <w:rFonts w:ascii="TH SarabunPSK" w:hAnsi="TH SarabunPSK" w:cs="TH SarabunPSK"/>
+          <w:szCs w:val="32"/>
+        </w:rPr>
+      </w:pPr>
+      <w:r>
+        <w:rPr>
+          <w:rFonts w:ascii="TH SarabunPSK" w:hAnsi="TH SarabunPSK" w:cs="TH SarabunPSK"/>
+          <w:szCs w:val="32"/>
+          <w:cs/>
+        </w:rPr>
         <w:tab/>
       </w:r>
       <w:r>
         <w:rPr>
-          <w:rFonts w:ascii="TH SarabunIT๙" w:hAnsi="TH SarabunIT๙" w:cs="TH SarabunIT๙"/>
-          <w:szCs w:val="32"/>
-          <w:cs/>
-        </w:rPr>
-        <w:t>และเพื่อให้</w:t>
-      </w:r>
-      <w:r>
-        <w:rPr>
-          <w:rFonts w:ascii="TH SarabunIT๙" w:hAnsi="TH SarabunIT๙" w:cs="TH SarabunIT๙" w:hint="cs"/>
-          <w:szCs w:val="32"/>
-          <w:cs/>
-        </w:rPr>
-        <w:t>การดำเนินงานวิจัยดังกล่าว เป็นไปตามวัตถุประสงค์และ</w:t>
-      </w:r>
-      <w:r>
-        <w:rPr>
-          <w:rFonts w:ascii="TH SarabunIT๙" w:hAnsi="TH SarabunIT๙" w:cs="TH SarabunIT๙"/>
-          <w:szCs w:val="32"/>
-          <w:cs/>
-        </w:rPr>
-        <w:t>มีความสมบูรณ์</w:t>
-      </w:r>
-      <w:r>
-        <w:rPr>
-          <w:rFonts w:ascii="TH SarabunIT๙" w:hAnsi="TH SarabunIT๙" w:cs="TH SarabunIT๙" w:hint="cs"/>
-          <w:szCs w:val="32"/>
-          <w:cs/>
-        </w:rPr>
-        <w:t>มาก</w:t>
-      </w:r>
-      <w:r>
-        <w:rPr>
-          <w:rFonts w:ascii="TH SarabunIT๙" w:hAnsi="TH SarabunIT๙" w:cs="TH SarabunIT๙"/>
-          <w:szCs w:val="32"/>
-          <w:cs/>
-        </w:rPr>
-        <w:t>ยิ่งขึ้น ดังนั้น</w:t>
-      </w:r>
-      <w:r>
-        <w:rPr>
-          <w:rFonts w:ascii="TH SarabunIT๙" w:hAnsi="TH SarabunIT๙" w:cs="TH SarabunIT๙" w:hint="cs"/>
+          <w:rFonts w:ascii="TH SarabunPSK" w:hAnsi="TH SarabunPSK" w:cs="TH SarabunPSK"/>
+          <w:szCs w:val="32"/>
+          <w:cs/>
+        </w:rPr>
+        <w:t>และเพื่อให้การดำเนินงานวิจัยดังกล่าว เป็นไปตามวัตถุประสงค์และมีความสมบูรณ์มากยิ่งขึ้น ดังนั้น</w:t>
+      </w:r>
+      <w:r>
+        <w:rPr>
+          <w:rFonts w:ascii="TH SarabunPSK" w:hAnsi="TH SarabunPSK" w:cs="TH SarabunPSK"/>
           <w:szCs w:val="32"/>
           <w:cs/>
         </w:rPr>
@@ -1320,7 +901,7 @@
       </w:r>
       <w:r>
         <w:rPr>
-          <w:rFonts w:ascii="TH SarabunIT๙" w:hAnsi="TH SarabunIT๙" w:cs="TH SarabunIT๙"/>
+          <w:rFonts w:ascii="TH SarabunPSK" w:hAnsi="TH SarabunPSK" w:cs="TH SarabunPSK"/>
           <w:szCs w:val="32"/>
           <w:cs/>
         </w:rPr>
@@ -1328,7 +909,7 @@
       </w:r>
       <w:r>
         <w:rPr>
-          <w:rFonts w:ascii="TH SarabunIT๙" w:hAnsi="TH SarabunIT๙" w:cs="TH SarabunIT๙" w:hint="cs"/>
+          <w:rFonts w:ascii="TH SarabunPSK" w:hAnsi="TH SarabunPSK" w:cs="TH SarabunPSK"/>
           <w:szCs w:val="32"/>
           <w:cs/>
         </w:rPr>
@@ -1336,15 +917,15 @@
       </w:r>
       <w:r>
         <w:rPr>
-          <w:rFonts w:ascii="TH SarabunIT๙" w:hAnsi="TH SarabunIT๙" w:cs="TH SarabunIT๙" w:hint="cs"/>
-          <w:szCs w:val="32"/>
-          <w:cs/>
-        </w:rPr>
-        <w:t xml:space="preserve"> </w:t>
-      </w:r>
-      <w:r>
-        <w:rPr>
-          <w:rFonts w:ascii="TH SarabunIT๙" w:hAnsi="TH SarabunIT๙" w:cs="TH SarabunIT๙" w:hint="cs"/>
+          <w:rFonts w:ascii="TH SarabunPSK" w:hAnsi="TH SarabunPSK" w:cs="TH SarabunPSK"/>
+          <w:szCs w:val="32"/>
+          <w:cs/>
+        </w:rPr>
+        <w:t xml:space="preserve"> </w:t>
+      </w:r>
+      <w:r>
+        <w:rPr>
+          <w:rFonts w:ascii="TH SarabunPSK" w:hAnsi="TH SarabunPSK" w:cs="TH SarabunPSK"/>
           <w:szCs w:val="32"/>
           <w:cs/>
         </w:rPr>
@@ -1352,7 +933,7 @@
       </w:r>
       <w:r>
         <w:rPr>
-          <w:rFonts w:ascii="TH SarabunIT๙" w:hAnsi="TH SarabunIT๙" w:cs="TH SarabunIT๙" w:hint="cs"/>
+          <w:rFonts w:ascii="TH SarabunPSK" w:hAnsi="TH SarabunPSK" w:cs="TH SarabunPSK"/>
           <w:szCs w:val="32"/>
           <w:cs/>
         </w:rPr>
@@ -1360,7 +941,7 @@
       </w:r>
       <w:r>
         <w:rPr>
-          <w:rFonts w:ascii="TH SarabunIT๙" w:hAnsi="TH SarabunIT๙" w:cs="TH SarabunIT๙" w:hint="cs"/>
+          <w:rFonts w:ascii="TH SarabunPSK" w:hAnsi="TH SarabunPSK" w:cs="TH SarabunPSK"/>
           <w:szCs w:val="32"/>
           <w:cs/>
         </w:rPr>
@@ -1368,7 +949,7 @@
       </w:r>
       <w:r>
         <w:rPr>
-          <w:rFonts w:ascii="TH SarabunIT๙" w:hAnsi="TH SarabunIT๙" w:cs="TH SarabunIT๙" w:hint="cs"/>
+          <w:rFonts w:ascii="TH SarabunPSK" w:hAnsi="TH SarabunPSK" w:cs="TH SarabunPSK"/>
           <w:szCs w:val="32"/>
           <w:cs/>
         </w:rPr>
@@ -1376,15 +957,15 @@
       </w:r>
       <w:r>
         <w:rPr>
-          <w:rFonts w:ascii="TH SarabunIT๙" w:hAnsi="TH SarabunIT๙" w:cs="TH SarabunIT๙" w:hint="cs"/>
-          <w:szCs w:val="32"/>
-          <w:cs/>
-        </w:rPr>
-        <w:t xml:space="preserve"> </w:t>
-      </w:r>
-      <w:r>
-        <w:rPr>
-          <w:rFonts w:ascii="TH SarabunIT๙" w:hAnsi="TH SarabunIT๙" w:cs="TH SarabunIT๙" w:hint="cs"/>
+          <w:rFonts w:ascii="TH SarabunPSK" w:hAnsi="TH SarabunPSK" w:cs="TH SarabunPSK"/>
+          <w:szCs w:val="32"/>
+          <w:cs/>
+        </w:rPr>
+        <w:t xml:space="preserve"> </w:t>
+      </w:r>
+      <w:r>
+        <w:rPr>
+          <w:rFonts w:ascii="TH SarabunPSK" w:hAnsi="TH SarabunPSK" w:cs="TH SarabunPSK"/>
           <w:szCs w:val="32"/>
           <w:cs/>
         </w:rPr>
@@ -1392,7 +973,7 @@
       </w:r>
       <w:r>
         <w:rPr>
-          <w:rFonts w:ascii="TH SarabunIT๙" w:hAnsi="TH SarabunIT๙" w:cs="TH SarabunIT๙" w:hint="cs"/>
+          <w:rFonts w:ascii="TH SarabunPSK" w:hAnsi="TH SarabunPSK" w:cs="TH SarabunPSK"/>
           <w:szCs w:val="32"/>
           <w:cs/>
         </w:rPr>
@@ -1400,7 +981,7 @@
       </w:r>
       <w:r>
         <w:rPr>
-          <w:rFonts w:ascii="TH SarabunIT๙" w:hAnsi="TH SarabunIT๙" w:cs="TH SarabunIT๙" w:hint="cs"/>
+          <w:rFonts w:ascii="TH SarabunPSK" w:hAnsi="TH SarabunPSK" w:cs="TH SarabunPSK"/>
           <w:szCs w:val="32"/>
           <w:cs/>
         </w:rPr>
@@ -1408,7 +989,7 @@
       </w:r>
       <w:r>
         <w:rPr>
-          <w:rFonts w:ascii="TH SarabunIT๙" w:hAnsi="TH SarabunIT๙" w:cs="TH SarabunIT๙" w:hint="cs"/>
+          <w:rFonts w:ascii="TH SarabunPSK" w:hAnsi="TH SarabunPSK" w:cs="TH SarabunPSK"/>
           <w:szCs w:val="32"/>
           <w:cs/>
         </w:rPr>
@@ -1416,7 +997,7 @@
       </w:r>
       <w:r>
         <w:rPr>
-          <w:rFonts w:ascii="TH SarabunIT๙" w:hAnsi="TH SarabunIT๙" w:cs="TH SarabunIT๙" w:hint="cs"/>
+          <w:rFonts w:ascii="TH SarabunPSK" w:hAnsi="TH SarabunPSK" w:cs="TH SarabunPSK"/>
           <w:szCs w:val="32"/>
           <w:cs/>
         </w:rPr>
@@ -1424,15 +1005,15 @@
       </w:r>
       <w:r>
         <w:rPr>
-          <w:rFonts w:ascii="TH SarabunIT๙" w:hAnsi="TH SarabunIT๙" w:cs="TH SarabunIT๙" w:hint="cs"/>
-          <w:szCs w:val="32"/>
-          <w:cs/>
-        </w:rPr>
-        <w:t xml:space="preserve"> </w:t>
-      </w:r>
-      <w:r>
-        <w:rPr>
-          <w:rFonts w:ascii="TH SarabunIT๙" w:hAnsi="TH SarabunIT๙" w:cs="TH SarabunIT๙" w:hint="cs"/>
+          <w:rFonts w:ascii="TH SarabunPSK" w:hAnsi="TH SarabunPSK" w:cs="TH SarabunPSK"/>
+          <w:szCs w:val="32"/>
+          <w:cs/>
+        </w:rPr>
+        <w:t xml:space="preserve"> </w:t>
+      </w:r>
+      <w:r>
+        <w:rPr>
+          <w:rFonts w:ascii="TH SarabunPSK" w:hAnsi="TH SarabunPSK" w:cs="TH SarabunPSK"/>
           <w:szCs w:val="32"/>
           <w:cs/>
         </w:rPr>
@@ -1440,7 +1021,7 @@
       </w:r>
       <w:r>
         <w:rPr>
-          <w:rFonts w:ascii="TH SarabunIT๙" w:hAnsi="TH SarabunIT๙" w:cs="TH SarabunIT๙" w:hint="cs"/>
+          <w:rFonts w:ascii="TH SarabunPSK" w:hAnsi="TH SarabunPSK" w:cs="TH SarabunPSK"/>
           <w:szCs w:val="32"/>
           <w:cs/>
         </w:rPr>
@@ -1448,7 +1029,7 @@
       </w:r>
       <w:r>
         <w:rPr>
-          <w:rFonts w:ascii="TH SarabunIT๙" w:hAnsi="TH SarabunIT๙" w:cs="TH SarabunIT๙" w:hint="cs"/>
+          <w:rFonts w:ascii="TH SarabunPSK" w:hAnsi="TH SarabunPSK" w:cs="TH SarabunPSK"/>
           <w:szCs w:val="32"/>
           <w:cs/>
         </w:rPr>
@@ -1456,7 +1037,7 @@
       </w:r>
       <w:r>
         <w:rPr>
-          <w:rFonts w:ascii="TH SarabunIT๙" w:hAnsi="TH SarabunIT๙" w:cs="TH SarabunIT๙" w:hint="cs"/>
+          <w:rFonts w:ascii="TH SarabunPSK" w:hAnsi="TH SarabunPSK" w:cs="TH SarabunPSK"/>
           <w:szCs w:val="32"/>
           <w:cs/>
         </w:rPr>
@@ -1464,7 +1045,7 @@
       </w:r>
       <w:r>
         <w:rPr>
-          <w:rFonts w:ascii="TH SarabunIT๙" w:hAnsi="TH SarabunIT๙" w:cs="TH SarabunIT๙" w:hint="cs"/>
+          <w:rFonts w:ascii="TH SarabunPSK" w:hAnsi="TH SarabunPSK" w:cs="TH SarabunPSK"/>
           <w:szCs w:val="32"/>
           <w:cs/>
         </w:rPr>
@@ -1472,7 +1053,7 @@
       </w:r>
       <w:r>
         <w:rPr>
-          <w:rFonts w:ascii="TH SarabunIT๙" w:hAnsi="TH SarabunIT๙" w:cs="TH SarabunIT๙" w:hint="cs"/>
+          <w:rFonts w:ascii="TH SarabunPSK" w:hAnsi="TH SarabunPSK" w:cs="TH SarabunPSK"/>
           <w:szCs w:val="32"/>
           <w:cs/>
         </w:rPr>
@@ -1480,15 +1061,15 @@
       </w:r>
       <w:r>
         <w:rPr>
-          <w:rFonts w:ascii="TH SarabunIT๙" w:hAnsi="TH SarabunIT๙" w:cs="TH SarabunIT๙" w:hint="cs"/>
-          <w:szCs w:val="32"/>
-          <w:cs/>
-        </w:rPr>
-        <w:t xml:space="preserve"> </w:t>
-      </w:r>
-      <w:r>
-        <w:rPr>
-          <w:rFonts w:ascii="TH SarabunIT๙" w:hAnsi="TH SarabunIT๙" w:cs="TH SarabunIT๙" w:hint="cs"/>
+          <w:rFonts w:ascii="TH SarabunPSK" w:hAnsi="TH SarabunPSK" w:cs="TH SarabunPSK"/>
+          <w:szCs w:val="32"/>
+          <w:cs/>
+        </w:rPr>
+        <w:t xml:space="preserve"> </w:t>
+      </w:r>
+      <w:r>
+        <w:rPr>
+          <w:rFonts w:ascii="TH SarabunPSK" w:hAnsi="TH SarabunPSK" w:cs="TH SarabunPSK"/>
           <w:szCs w:val="32"/>
           <w:cs/>
         </w:rPr>
@@ -1496,7 +1077,7 @@
       </w:r>
       <w:r>
         <w:rPr>
-          <w:rFonts w:ascii="TH SarabunIT๙" w:hAnsi="TH SarabunIT๙" w:cs="TH SarabunIT๙" w:hint="cs"/>
+          <w:rFonts w:ascii="TH SarabunPSK" w:hAnsi="TH SarabunPSK" w:cs="TH SarabunPSK"/>
           <w:szCs w:val="32"/>
           <w:cs/>
         </w:rPr>
@@ -1504,15 +1085,15 @@
       </w:r>
       <w:r>
         <w:rPr>
-          <w:rFonts w:ascii="TH SarabunIT๙" w:hAnsi="TH SarabunIT๙" w:cs="TH SarabunIT๙" w:hint="cs"/>
-          <w:szCs w:val="32"/>
-          <w:cs/>
-        </w:rPr>
-        <w:t xml:space="preserve"> </w:t>
-      </w:r>
-      <w:r>
-        <w:rPr>
-          <w:rFonts w:ascii="TH SarabunIT๙" w:hAnsi="TH SarabunIT๙" w:cs="TH SarabunIT๙" w:hint="cs"/>
+          <w:rFonts w:ascii="TH SarabunPSK" w:hAnsi="TH SarabunPSK" w:cs="TH SarabunPSK"/>
+          <w:szCs w:val="32"/>
+          <w:cs/>
+        </w:rPr>
+        <w:t xml:space="preserve"> </w:t>
+      </w:r>
+      <w:r>
+        <w:rPr>
+          <w:rFonts w:ascii="TH SarabunPSK" w:hAnsi="TH SarabunPSK" w:cs="TH SarabunPSK"/>
           <w:szCs w:val="32"/>
           <w:cs/>
         </w:rPr>
@@ -1524,21 +1105,21 @@
         <w:spacing w:line="380" w:lineRule="exact"/>
         <w:jc w:val="thaiDistribute"/>
         <w:rPr>
-          <w:rFonts w:ascii="TH SarabunIT๙" w:hAnsi="TH SarabunIT๙" w:cs="TH SarabunIT๙" w:hint="cs"/>
-          <w:szCs w:val="32"/>
-          <w:cs/>
-        </w:rPr>
-      </w:pPr>
-      <w:r>
-        <w:rPr>
-          <w:rFonts w:ascii="TH SarabunIT๙" w:hAnsi="TH SarabunIT๙" w:cs="TH SarabunIT๙"/>
-          <w:szCs w:val="32"/>
-        </w:rPr>
-        <w:t xml:space="preserve"> </w:t>
-      </w:r>
-      <w:r>
-        <w:rPr>
-          <w:rFonts w:ascii="TH SarabunIT๙" w:hAnsi="TH SarabunIT๙" w:cs="TH SarabunIT๙"/>
+          <w:rFonts w:ascii="TH SarabunPSK" w:hAnsi="TH SarabunPSK" w:cs="TH SarabunPSK"/>
+          <w:szCs w:val="32"/>
+          <w:cs/>
+        </w:rPr>
+      </w:pPr>
+      <w:r>
+        <w:rPr>
+          <w:rFonts w:ascii="TH SarabunPSK" w:hAnsi="TH SarabunPSK" w:cs="TH SarabunPSK"/>
+          <w:szCs w:val="32"/>
+        </w:rPr>
+        <w:t xml:space="preserve"> </w:t>
+      </w:r>
+      <w:r>
+        <w:rPr>
+          <w:rFonts w:ascii="TH SarabunPSK" w:hAnsi="TH SarabunPSK" w:cs="TH SarabunPSK"/>
           <w:szCs w:val="32"/>
         </w:rPr>
         <w:br/>
@@ -1546,14 +1127,14 @@
       </w:r>
       <w:r>
         <w:rPr>
-          <w:rFonts w:ascii="TH SarabunIT๙" w:hAnsi="TH SarabunIT๙" w:cs="TH SarabunIT๙"/>
+          <w:rFonts w:ascii="TH SarabunPSK" w:hAnsi="TH SarabunPSK" w:cs="TH SarabunPSK"/>
           <w:szCs w:val="32"/>
         </w:rPr>
         <w:tab/>
       </w:r>
       <w:r>
         <w:rPr>
-          <w:rFonts w:ascii="TH SarabunIT๙" w:hAnsi="TH SarabunIT๙" w:cs="TH SarabunIT๙" w:hint="cs"/>
+          <w:rFonts w:ascii="TH SarabunPSK" w:hAnsi="TH SarabunPSK" w:cs="TH SarabunPSK"/>
           <w:szCs w:val="32"/>
           <w:cs/>
         </w:rPr>
@@ -1561,7 +1142,7 @@
       </w:r>
       <w:r>
         <w:rPr>
-          <w:rFonts w:ascii="TH SarabunIT๙" w:hAnsi="TH SarabunIT๙" w:cs="TH SarabunIT๙" w:hint="cs"/>
+          <w:rFonts w:ascii="TH SarabunPSK" w:hAnsi="TH SarabunPSK" w:cs="TH SarabunPSK"/>
           <w:szCs w:val="32"/>
           <w:cs/>
         </w:rPr>
@@ -1569,14 +1150,14 @@
       </w:r>
       <w:r>
         <w:rPr>
-          <w:rFonts w:ascii="TH SarabunIT๙" w:hAnsi="TH SarabunIT๙" w:cs="TH SarabunIT๙"/>
-          <w:szCs w:val="32"/>
-        </w:rPr>
-        <w:t xml:space="preserve"> </w:t>
-      </w:r>
-      <w:r>
-        <w:rPr>
-          <w:rFonts w:ascii="TH SarabunIT๙" w:hAnsi="TH SarabunIT๙" w:cs="TH SarabunIT๙" w:hint="cs"/>
+          <w:rFonts w:ascii="TH SarabunPSK" w:hAnsi="TH SarabunPSK" w:cs="TH SarabunPSK"/>
+          <w:szCs w:val="32"/>
+        </w:rPr>
+        <w:t xml:space="preserve"> </w:t>
+      </w:r>
+      <w:r>
+        <w:rPr>
+          <w:rFonts w:ascii="TH SarabunPSK" w:hAnsi="TH SarabunPSK" w:cs="TH SarabunPSK"/>
           <w:szCs w:val="32"/>
           <w:cs/>
         </w:rPr>
@@ -1584,7 +1165,7 @@
       </w:r>
       <w:r>
         <w:rPr>
-          <w:rFonts w:ascii="TH SarabunIT๙" w:hAnsi="TH SarabunIT๙" w:cs="TH SarabunIT๙" w:hint="cs"/>
+          <w:rFonts w:ascii="TH SarabunPSK" w:hAnsi="TH SarabunPSK" w:cs="TH SarabunPSK"/>
           <w:szCs w:val="32"/>
           <w:cs/>
         </w:rPr>
@@ -1592,7 +1173,7 @@
       </w:r>
       <w:r>
         <w:rPr>
-          <w:rFonts w:ascii="TH SarabunIT๙" w:hAnsi="TH SarabunIT๙" w:cs="TH SarabunIT๙" w:hint="cs"/>
+          <w:rFonts w:ascii="TH SarabunPSK" w:hAnsi="TH SarabunPSK" w:cs="TH SarabunPSK"/>
           <w:szCs w:val="32"/>
           <w:cs/>
         </w:rPr>
@@ -1604,14 +1185,14 @@
         <w:pStyle w:val="BodyText"/>
         <w:jc w:val="thaiDistribute"/>
         <w:rPr>
-          <w:rFonts w:ascii="TH SarabunIT๙" w:hAnsi="TH SarabunIT๙" w:cs="TH SarabunIT๙"/>
+          <w:rFonts w:ascii="TH SarabunPSK" w:hAnsi="TH SarabunPSK" w:cs="TH SarabunPSK"/>
           <w:sz w:val="32"/>
           <w:szCs w:val="32"/>
         </w:rPr>
       </w:pPr>
       <w:r>
         <w:rPr>
-          <w:rFonts w:ascii="TH SarabunIT๙" w:hAnsi="TH SarabunIT๙" w:cs="TH SarabunIT๙"/>
+          <w:rFonts w:ascii="TH SarabunPSK" w:hAnsi="TH SarabunPSK" w:cs="TH SarabunPSK"/>
           <w:sz w:val="32"/>
           <w:szCs w:val="32"/>
         </w:rPr>
@@ -1619,7 +1200,7 @@
       </w:r>
       <w:r>
         <w:rPr>
-          <w:rFonts w:ascii="TH SarabunIT๙" w:hAnsi="TH SarabunIT๙" w:cs="TH SarabunIT๙"/>
+          <w:rFonts w:ascii="TH SarabunPSK" w:hAnsi="TH SarabunPSK" w:cs="TH SarabunPSK"/>
           <w:sz w:val="32"/>
           <w:szCs w:val="32"/>
         </w:rPr>
@@ -1627,7 +1208,7 @@
       </w:r>
       <w:r>
         <w:rPr>
-          <w:rFonts w:ascii="TH SarabunIT๙" w:hAnsi="TH SarabunIT๙" w:cs="TH SarabunIT๙"/>
+          <w:rFonts w:ascii="TH SarabunPSK" w:hAnsi="TH SarabunPSK" w:cs="TH SarabunPSK"/>
           <w:sz w:val="32"/>
           <w:szCs w:val="32"/>
         </w:rPr>
@@ -1635,7 +1216,7 @@
       </w:r>
       <w:r>
         <w:rPr>
-          <w:rFonts w:ascii="TH SarabunIT๙" w:hAnsi="TH SarabunIT๙" w:cs="TH SarabunIT๙"/>
+          <w:rFonts w:ascii="TH SarabunPSK" w:hAnsi="TH SarabunPSK" w:cs="TH SarabunPSK"/>
           <w:sz w:val="32"/>
           <w:szCs w:val="32"/>
         </w:rPr>
@@ -1643,7 +1224,7 @@
       </w:r>
       <w:r>
         <w:rPr>
-          <w:rFonts w:ascii="TH SarabunIT๙" w:hAnsi="TH SarabunIT๙" w:cs="TH SarabunIT๙"/>
+          <w:rFonts w:ascii="TH SarabunPSK" w:hAnsi="TH SarabunPSK" w:cs="TH SarabunPSK"/>
           <w:sz w:val="32"/>
           <w:szCs w:val="32"/>
           <w:cs/>
@@ -1652,7 +1233,7 @@
       </w:r>
       <w:r>
         <w:rPr>
-          <w:rFonts w:ascii="TH SarabunIT๙" w:hAnsi="TH SarabunIT๙" w:cs="TH SarabunIT๙"/>
+          <w:rFonts w:ascii="TH SarabunPSK" w:hAnsi="TH SarabunPSK" w:cs="TH SarabunPSK"/>
           <w:sz w:val="32"/>
           <w:szCs w:val="32"/>
           <w:cs/>
@@ -1661,7 +1242,7 @@
       </w:r>
       <w:r>
         <w:rPr>
-          <w:rFonts w:ascii="TH SarabunIT๙" w:hAnsi="TH SarabunIT๙" w:cs="TH SarabunIT๙" w:hint="cs"/>
+          <w:rFonts w:ascii="TH SarabunPSK" w:hAnsi="TH SarabunPSK" w:cs="TH SarabunPSK"/>
           <w:sz w:val="32"/>
           <w:szCs w:val="32"/>
           <w:cs/>
@@ -1670,7 +1251,7 @@
       </w:r>
       <w:r>
         <w:rPr>
-          <w:rFonts w:ascii="TH SarabunIT๙" w:hAnsi="TH SarabunIT๙" w:cs="TH SarabunIT๙" w:hint="cs"/>
+          <w:rFonts w:ascii="TH SarabunPSK" w:hAnsi="TH SarabunPSK" w:cs="TH SarabunPSK"/>
           <w:sz w:val="32"/>
           <w:szCs w:val="32"/>
           <w:cs/>
@@ -1679,7 +1260,7 @@
       </w:r>
       <w:r>
         <w:rPr>
-          <w:rFonts w:ascii="TH SarabunIT๙" w:hAnsi="TH SarabunIT๙" w:cs="TH SarabunIT๙" w:hint="cs"/>
+          <w:rFonts w:ascii="TH SarabunPSK" w:hAnsi="TH SarabunPSK" w:cs="TH SarabunPSK"/>
           <w:sz w:val="32"/>
           <w:szCs w:val="32"/>
           <w:cs/>
@@ -1692,14 +1273,14 @@
         <w:pStyle w:val="BodyText"/>
         <w:jc w:val="thaiDistribute"/>
         <w:rPr>
-          <w:rFonts w:ascii="TH SarabunIT๙" w:hAnsi="TH SarabunIT๙" w:cs="TH SarabunIT๙"/>
+          <w:rFonts w:ascii="TH SarabunPSK" w:hAnsi="TH SarabunPSK" w:cs="TH SarabunPSK"/>
           <w:sz w:val="32"/>
           <w:szCs w:val="32"/>
         </w:rPr>
       </w:pPr>
       <w:r>
         <w:rPr>
-          <w:rFonts w:ascii="TH SarabunIT๙" w:hAnsi="TH SarabunIT๙" w:cs="TH SarabunIT๙" w:hint="cs"/>
+          <w:rFonts w:ascii="TH SarabunPSK" w:hAnsi="TH SarabunPSK" w:cs="TH SarabunPSK"/>
           <w:sz w:val="32"/>
           <w:szCs w:val="32"/>
           <w:cs/>
@@ -1708,7 +1289,7 @@
       </w:r>
       <w:r>
         <w:rPr>
-          <w:rFonts w:ascii="TH SarabunIT๙" w:hAnsi="TH SarabunIT๙" w:cs="TH SarabunIT๙" w:hint="cs"/>
+          <w:rFonts w:ascii="TH SarabunPSK" w:hAnsi="TH SarabunPSK" w:cs="TH SarabunPSK"/>
           <w:sz w:val="32"/>
           <w:szCs w:val="32"/>
           <w:cs/>
@@ -1717,7 +1298,7 @@
       </w:r>
       <w:r>
         <w:rPr>
-          <w:rFonts w:ascii="TH SarabunIT๙" w:hAnsi="TH SarabunIT๙" w:cs="TH SarabunIT๙" w:hint="cs"/>
+          <w:rFonts w:ascii="TH SarabunPSK" w:hAnsi="TH SarabunPSK" w:cs="TH SarabunPSK"/>
           <w:sz w:val="32"/>
           <w:szCs w:val="32"/>
           <w:cs/>
@@ -1726,7 +1307,7 @@
       </w:r>
       <w:r>
         <w:rPr>
-          <w:rFonts w:ascii="TH SarabunIT๙" w:hAnsi="TH SarabunIT๙" w:cs="TH SarabunIT๙" w:hint="cs"/>
+          <w:rFonts w:ascii="TH SarabunPSK" w:hAnsi="TH SarabunPSK" w:cs="TH SarabunPSK"/>
           <w:sz w:val="32"/>
           <w:szCs w:val="32"/>
           <w:cs/>
@@ -1735,7 +1316,7 @@
       </w:r>
       <w:r>
         <w:rPr>
-          <w:rFonts w:ascii="TH SarabunIT๙" w:hAnsi="TH SarabunIT๙" w:cs="TH SarabunIT๙" w:hint="cs"/>
+          <w:rFonts w:ascii="TH SarabunPSK" w:hAnsi="TH SarabunPSK" w:cs="TH SarabunPSK"/>
           <w:sz w:val="32"/>
           <w:szCs w:val="32"/>
           <w:cs/>
@@ -1744,7 +1325,7 @@
       </w:r>
       <w:r>
         <w:rPr>
-          <w:rFonts w:ascii="TH SarabunIT๙" w:hAnsi="TH SarabunIT๙" w:cs="TH SarabunIT๙" w:hint="cs"/>
+          <w:rFonts w:ascii="TH SarabunPSK" w:hAnsi="TH SarabunPSK" w:cs="TH SarabunPSK"/>
           <w:sz w:val="32"/>
           <w:szCs w:val="32"/>
           <w:cs/>
@@ -1753,7 +1334,7 @@
       </w:r>
       <w:r>
         <w:rPr>
-          <w:rFonts w:ascii="TH SarabunIT๙" w:hAnsi="TH SarabunIT๙" w:cs="TH SarabunIT๙"/>
+          <w:rFonts w:ascii="TH SarabunPSK" w:hAnsi="TH SarabunPSK" w:cs="TH SarabunPSK"/>
           <w:sz w:val="32"/>
           <w:szCs w:val="32"/>
           <w:cs/>
@@ -1762,7 +1343,7 @@
       </w:r>
       <w:r>
         <w:rPr>
-          <w:rFonts w:ascii="TH SarabunIT๙" w:hAnsi="TH SarabunIT๙" w:cs="TH SarabunIT๙"/>
+          <w:rFonts w:ascii="TH SarabunPSK" w:hAnsi="TH SarabunPSK" w:cs="TH SarabunPSK"/>
           <w:sz w:val="32"/>
           <w:szCs w:val="32"/>
           <w:cs/>
@@ -1771,7 +1352,7 @@
       </w:r>
       <w:r>
         <w:rPr>
-          <w:rFonts w:ascii="TH SarabunIT๙" w:hAnsi="TH SarabunIT๙" w:cs="TH SarabunIT๙"/>
+          <w:rFonts w:ascii="TH SarabunPSK" w:hAnsi="TH SarabunPSK" w:cs="TH SarabunPSK"/>
           <w:sz w:val="32"/>
           <w:szCs w:val="32"/>
           <w:cs/>
@@ -1783,13 +1364,13 @@
       <w:pPr>
         <w:spacing w:line="216" w:lineRule="auto"/>
         <w:rPr>
-          <w:rFonts w:ascii="TH SarabunIT๙" w:hAnsi="TH SarabunIT๙" w:cs="TH SarabunIT๙"/>
-          <w:szCs w:val="32"/>
-        </w:rPr>
-      </w:pPr>
-      <w:r>
-        <w:rPr>
-          <w:rFonts w:ascii="TH SarabunIT๙" w:hAnsi="TH SarabunIT๙" w:cs="TH SarabunIT๙"/>
+          <w:rFonts w:ascii="TH SarabunPSK" w:hAnsi="TH SarabunPSK" w:cs="TH SarabunPSK"/>
+          <w:szCs w:val="32"/>
+        </w:rPr>
+      </w:pPr>
+      <w:r>
+        <w:rPr>
+          <w:rFonts w:ascii="TH SarabunPSK" w:hAnsi="TH SarabunPSK" w:cs="TH SarabunPSK"/>
           <w:szCs w:val="32"/>
           <w:cs/>
         </w:rPr>
@@ -1797,7 +1378,7 @@
       </w:r>
       <w:r>
         <w:rPr>
-          <w:rFonts w:ascii="TH SarabunIT๙" w:hAnsi="TH SarabunIT๙" w:cs="TH SarabunIT๙"/>
+          <w:rFonts w:ascii="TH SarabunPSK" w:hAnsi="TH SarabunPSK" w:cs="TH SarabunPSK"/>
           <w:szCs w:val="32"/>
           <w:cs/>
         </w:rPr>
@@ -1805,7 +1386,7 @@
       </w:r>
       <w:r>
         <w:rPr>
-          <w:rFonts w:ascii="TH SarabunIT๙" w:hAnsi="TH SarabunIT๙" w:cs="TH SarabunIT๙"/>
+          <w:rFonts w:ascii="TH SarabunPSK" w:hAnsi="TH SarabunPSK" w:cs="TH SarabunPSK"/>
           <w:szCs w:val="32"/>
           <w:cs/>
         </w:rPr>
@@ -1813,14 +1394,14 @@
       </w:r>
       <w:r>
         <w:rPr>
-          <w:rFonts w:ascii="TH SarabunIT๙" w:hAnsi="TH SarabunIT๙" w:cs="TH SarabunIT๙"/>
+          <w:rFonts w:ascii="TH SarabunPSK" w:hAnsi="TH SarabunPSK" w:cs="TH SarabunPSK"/>
           <w:szCs w:val="32"/>
         </w:rPr>
         <w:t xml:space="preserve">  </w:t>
       </w:r>
       <w:r>
         <w:rPr>
-          <w:rFonts w:ascii="TH SarabunIT๙" w:hAnsi="TH SarabunIT๙" w:cs="TH SarabunIT๙"/>
+          <w:rFonts w:ascii="TH SarabunPSK" w:hAnsi="TH SarabunPSK" w:cs="TH SarabunPSK"/>
           <w:szCs w:val="32"/>
           <w:cs/>
         </w:rPr>
@@ -1828,15 +1409,15 @@
       </w:r>
       <w:r>
         <w:rPr>
-          <w:rFonts w:ascii="TH SarabunIT๙" w:hAnsi="TH SarabunIT๙" w:cs="TH SarabunIT๙"/>
-          <w:szCs w:val="32"/>
-          <w:cs/>
-        </w:rPr>
-        <w:t xml:space="preserve"> </w:t>
-      </w:r>
-      <w:r>
-        <w:rPr>
-          <w:rFonts w:ascii="TH SarabunIT๙" w:hAnsi="TH SarabunIT๙" w:cs="TH SarabunIT๙"/>
+          <w:rFonts w:ascii="TH SarabunPSK" w:hAnsi="TH SarabunPSK" w:cs="TH SarabunPSK"/>
+          <w:szCs w:val="32"/>
+          <w:cs/>
+        </w:rPr>
+        <w:t xml:space="preserve"> </w:t>
+      </w:r>
+      <w:r>
+        <w:rPr>
+          <w:rFonts w:ascii="TH SarabunPSK" w:hAnsi="TH SarabunPSK" w:cs="TH SarabunPSK"/>
           <w:szCs w:val="32"/>
           <w:cs/>
         </w:rPr>
@@ -1847,7 +1428,7 @@
       <w:pPr>
         <w:spacing w:line="216" w:lineRule="auto"/>
         <w:rPr>
-          <w:rFonts w:ascii="TH SarabunIT๙" w:hAnsi="TH SarabunIT๙" w:cs="TH SarabunIT๙"/>
+          <w:rFonts w:ascii="TH SarabunPSK" w:hAnsi="TH SarabunPSK" w:cs="TH SarabunPSK"/>
           <w:szCs w:val="32"/>
         </w:rPr>
       </w:pPr>
@@ -1856,13 +1437,13 @@
       <w:pPr>
         <w:spacing w:line="216" w:lineRule="auto"/>
         <w:rPr>
-          <w:rFonts w:ascii="TH SarabunIT๙" w:hAnsi="TH SarabunIT๙" w:cs="TH SarabunIT๙"/>
-          <w:szCs w:val="32"/>
-        </w:rPr>
-      </w:pPr>
-      <w:r>
-        <w:rPr>
-          <w:rFonts w:ascii="TH SarabunIT๙" w:hAnsi="TH SarabunIT๙" w:cs="TH SarabunIT๙" w:hint="cs"/>
+          <w:rFonts w:ascii="TH SarabunPSK" w:hAnsi="TH SarabunPSK" w:cs="TH SarabunPSK"/>
+          <w:szCs w:val="32"/>
+        </w:rPr>
+      </w:pPr>
+      <w:r>
+        <w:rPr>
+          <w:rFonts w:ascii="TH SarabunPSK" w:hAnsi="TH SarabunPSK" w:cs="TH SarabunPSK"/>
           <w:szCs w:val="32"/>
           <w:cs/>
         </w:rPr>
@@ -1870,7 +1451,7 @@
       </w:r>
       <w:r>
         <w:rPr>
-          <w:rFonts w:ascii="TH SarabunIT๙" w:hAnsi="TH SarabunIT๙" w:cs="TH SarabunIT๙" w:hint="cs"/>
+          <w:rFonts w:ascii="TH SarabunPSK" w:hAnsi="TH SarabunPSK" w:cs="TH SarabunPSK"/>
           <w:szCs w:val="32"/>
           <w:cs/>
         </w:rPr>
@@ -1878,7 +1459,7 @@
       </w:r>
       <w:r>
         <w:rPr>
-          <w:rFonts w:ascii="TH SarabunIT๙" w:hAnsi="TH SarabunIT๙" w:cs="TH SarabunIT๙" w:hint="cs"/>
+          <w:rFonts w:ascii="TH SarabunPSK" w:hAnsi="TH SarabunPSK" w:cs="TH SarabunPSK"/>
           <w:szCs w:val="32"/>
           <w:cs/>
         </w:rPr>
@@ -1886,7 +1467,7 @@
       </w:r>
       <w:r>
         <w:rPr>
-          <w:rFonts w:ascii="TH SarabunIT๙" w:hAnsi="TH SarabunIT๙" w:cs="TH SarabunIT๙" w:hint="cs"/>
+          <w:rFonts w:ascii="TH SarabunPSK" w:hAnsi="TH SarabunPSK" w:cs="TH SarabunPSK"/>
           <w:szCs w:val="32"/>
           <w:cs/>
         </w:rPr>
@@ -1894,23 +1475,23 @@
       </w:r>
       <w:r>
         <w:rPr>
-          <w:rFonts w:ascii="TH SarabunIT๙" w:hAnsi="TH SarabunIT๙" w:cs="TH SarabunIT๙" w:hint="cs"/>
-          <w:szCs w:val="32"/>
-          <w:cs/>
-        </w:rPr>
-        <w:t xml:space="preserve"> </w:t>
-      </w:r>
-      <w:r>
-        <w:rPr>
-          <w:rFonts w:ascii="TH SarabunIT๙" w:hAnsi="TH SarabunIT๙" w:cs="TH SarabunIT๙" w:hint="cs"/>
-          <w:szCs w:val="32"/>
-          <w:cs/>
-        </w:rPr>
-        <w:t xml:space="preserve"> </w:t>
-      </w:r>
-      <w:r>
-        <w:rPr>
-          <w:rFonts w:ascii="TH SarabunIT๙" w:hAnsi="TH SarabunIT๙" w:cs="TH SarabunIT๙"/>
+          <w:rFonts w:ascii="TH SarabunPSK" w:hAnsi="TH SarabunPSK" w:cs="TH SarabunPSK"/>
+          <w:szCs w:val="32"/>
+          <w:cs/>
+        </w:rPr>
+        <w:t xml:space="preserve"> </w:t>
+      </w:r>
+      <w:r>
+        <w:rPr>
+          <w:rFonts w:ascii="TH SarabunPSK" w:hAnsi="TH SarabunPSK" w:cs="TH SarabunPSK"/>
+          <w:szCs w:val="32"/>
+          <w:cs/>
+        </w:rPr>
+        <w:t xml:space="preserve"> </w:t>
+      </w:r>
+      <w:r>
+        <w:rPr>
+          <w:rFonts w:ascii="TH SarabunPSK" w:hAnsi="TH SarabunPSK" w:cs="TH SarabunPSK"/>
           <w:szCs w:val="32"/>
           <w:cs/>
         </w:rPr>
@@ -1918,7 +1499,7 @@
       </w:r>
       <w:r>
         <w:rPr>
-          <w:rFonts w:ascii="TH SarabunIT๙" w:hAnsi="TH SarabunIT๙" w:cs="TH SarabunIT๙" w:hint="cs"/>
+          <w:rFonts w:ascii="TH SarabunPSK" w:hAnsi="TH SarabunPSK" w:cs="TH SarabunPSK"/>
           <w:szCs w:val="32"/>
           <w:cs/>
         </w:rPr>
@@ -1926,7 +1507,7 @@
       </w:r>
       <w:r>
         <w:rPr>
-          <w:rFonts w:ascii="TH SarabunIT๙" w:hAnsi="TH SarabunIT๙" w:cs="TH SarabunIT๙"/>
+          <w:rFonts w:ascii="TH SarabunPSK" w:hAnsi="TH SarabunPSK" w:cs="TH SarabunPSK"/>
           <w:szCs w:val="32"/>
           <w:cs/>
         </w:rPr>
@@ -1934,7 +1515,7 @@
       </w:r>
       <w:r>
         <w:rPr>
-          <w:rFonts w:ascii="TH SarabunIT๙" w:hAnsi="TH SarabunIT๙" w:cs="TH SarabunIT๙"/>
+          <w:rFonts w:ascii="TH SarabunPSK" w:hAnsi="TH SarabunPSK" w:cs="TH SarabunPSK"/>
           <w:szCs w:val="32"/>
           <w:cs/>
         </w:rPr>
@@ -1942,7 +1523,7 @@
       </w:r>
       <w:r>
         <w:rPr>
-          <w:rFonts w:ascii="TH SarabunIT๙" w:hAnsi="TH SarabunIT๙" w:cs="TH SarabunIT๙"/>
+          <w:rFonts w:ascii="TH SarabunPSK" w:hAnsi="TH SarabunPSK" w:cs="TH SarabunPSK"/>
           <w:szCs w:val="32"/>
           <w:cs/>
         </w:rPr>
@@ -1950,7 +1531,7 @@
       </w:r>
       <w:r>
         <w:rPr>
-          <w:rFonts w:ascii="TH SarabunIT๙" w:hAnsi="TH SarabunIT๙" w:cs="TH SarabunIT๙" w:hint="cs"/>
+          <w:rFonts w:ascii="TH SarabunPSK" w:hAnsi="TH SarabunPSK" w:cs="TH SarabunPSK"/>
           <w:szCs w:val="32"/>
           <w:cs/>
         </w:rPr>
@@ -1958,7 +1539,7 @@
       </w:r>
       <w:r>
         <w:rPr>
-          <w:rFonts w:ascii="TH SarabunIT๙" w:hAnsi="TH SarabunIT๙" w:cs="TH SarabunIT๙"/>
+          <w:rFonts w:ascii="TH SarabunPSK" w:hAnsi="TH SarabunPSK" w:cs="TH SarabunPSK"/>
           <w:szCs w:val="32"/>
           <w:cs/>
         </w:rPr>
@@ -1966,7 +1547,7 @@
       </w:r>
       <w:r>
         <w:rPr>
-          <w:rFonts w:ascii="TH SarabunIT๙" w:hAnsi="TH SarabunIT๙" w:cs="TH SarabunIT๙"/>
+          <w:rFonts w:ascii="TH SarabunPSK" w:hAnsi="TH SarabunPSK" w:cs="TH SarabunPSK"/>
           <w:szCs w:val="32"/>
           <w:cs/>
         </w:rPr>
@@ -1975,7 +1556,7 @@
       </w:r>
       <w:r>
         <w:rPr>
-          <w:rFonts w:ascii="TH SarabunIT๙" w:hAnsi="TH SarabunIT๙" w:cs="TH SarabunIT๙"/>
+          <w:rFonts w:ascii="TH SarabunPSK" w:hAnsi="TH SarabunPSK" w:cs="TH SarabunPSK"/>
           <w:szCs w:val="32"/>
           <w:cs/>
         </w:rPr>
@@ -1983,7 +1564,7 @@
       </w:r>
       <w:r>
         <w:rPr>
-          <w:rFonts w:ascii="TH SarabunIT๙" w:hAnsi="TH SarabunIT๙" w:cs="TH SarabunIT๙"/>
+          <w:rFonts w:ascii="TH SarabunPSK" w:hAnsi="TH SarabunPSK" w:cs="TH SarabunPSK"/>
           <w:szCs w:val="32"/>
           <w:cs/>
         </w:rPr>
@@ -1991,7 +1572,7 @@
       </w:r>
       <w:r>
         <w:rPr>
-          <w:rFonts w:ascii="TH SarabunIT๙" w:hAnsi="TH SarabunIT๙" w:cs="TH SarabunIT๙" w:hint="cs"/>
+          <w:rFonts w:ascii="TH SarabunPSK" w:hAnsi="TH SarabunPSK" w:cs="TH SarabunPSK"/>
           <w:szCs w:val="32"/>
           <w:cs/>
         </w:rPr>
@@ -1999,7 +1580,7 @@
       </w:r>
       <w:r>
         <w:rPr>
-          <w:rFonts w:ascii="TH SarabunIT๙" w:hAnsi="TH SarabunIT๙" w:cs="TH SarabunIT๙" w:hint="cs"/>
+          <w:rFonts w:ascii="TH SarabunPSK" w:hAnsi="TH SarabunPSK" w:cs="TH SarabunPSK"/>
           <w:szCs w:val="32"/>
           <w:cs/>
         </w:rPr>
@@ -2008,39 +1589,39 @@
       </w:r>
       <w:r>
         <w:rPr>
-          <w:rFonts w:ascii="TH SarabunIT๙" w:hAnsi="TH SarabunIT๙" w:cs="TH SarabunIT๙" w:hint="cs"/>
-          <w:szCs w:val="32"/>
-          <w:cs/>
-        </w:rPr>
-        <w:t xml:space="preserve"> </w:t>
-      </w:r>
-      <w:r>
-        <w:rPr>
-          <w:rFonts w:ascii="TH SarabunIT๙" w:hAnsi="TH SarabunIT๙" w:cs="TH SarabunIT๙" w:hint="cs"/>
-          <w:szCs w:val="32"/>
-          <w:cs/>
-        </w:rPr>
-        <w:t xml:space="preserve"> </w:t>
-      </w:r>
-      <w:r>
-        <w:rPr>
-          <w:rFonts w:ascii="TH SarabunIT๙" w:hAnsi="TH SarabunIT๙" w:cs="TH SarabunIT๙" w:hint="cs"/>
-          <w:szCs w:val="32"/>
-          <w:cs/>
-        </w:rPr>
-        <w:t xml:space="preserve"> </w:t>
-      </w:r>
-      <w:r>
-        <w:rPr>
-          <w:rFonts w:ascii="TH SarabunIT๙" w:hAnsi="TH SarabunIT๙" w:cs="TH SarabunIT๙" w:hint="cs"/>
-          <w:szCs w:val="32"/>
-          <w:cs/>
-        </w:rPr>
-        <w:t xml:space="preserve"> </w:t>
-      </w:r>
-      <w:r>
-        <w:rPr>
-          <w:rFonts w:ascii="TH SarabunIT๙" w:hAnsi="TH SarabunIT๙" w:cs="TH SarabunIT๙" w:hint="cs"/>
+          <w:rFonts w:ascii="TH SarabunPSK" w:hAnsi="TH SarabunPSK" w:cs="TH SarabunPSK"/>
+          <w:szCs w:val="32"/>
+          <w:cs/>
+        </w:rPr>
+        <w:t xml:space="preserve"> </w:t>
+      </w:r>
+      <w:r>
+        <w:rPr>
+          <w:rFonts w:ascii="TH SarabunPSK" w:hAnsi="TH SarabunPSK" w:cs="TH SarabunPSK"/>
+          <w:szCs w:val="32"/>
+          <w:cs/>
+        </w:rPr>
+        <w:t xml:space="preserve"> </w:t>
+      </w:r>
+      <w:r>
+        <w:rPr>
+          <w:rFonts w:ascii="TH SarabunPSK" w:hAnsi="TH SarabunPSK" w:cs="TH SarabunPSK"/>
+          <w:szCs w:val="32"/>
+          <w:cs/>
+        </w:rPr>
+        <w:t xml:space="preserve"> </w:t>
+      </w:r>
+      <w:r>
+        <w:rPr>
+          <w:rFonts w:ascii="TH SarabunPSK" w:hAnsi="TH SarabunPSK" w:cs="TH SarabunPSK"/>
+          <w:szCs w:val="32"/>
+          <w:cs/>
+        </w:rPr>
+        <w:t xml:space="preserve"> </w:t>
+      </w:r>
+      <w:r>
+        <w:rPr>
+          <w:rFonts w:ascii="TH SarabunPSK" w:hAnsi="TH SarabunPSK" w:cs="TH SarabunPSK"/>
           <w:szCs w:val="32"/>
           <w:cs/>
         </w:rPr>
@@ -2048,7 +1629,7 @@
       </w:r>
       <w:r>
         <w:rPr>
-          <w:rFonts w:ascii="TH SarabunIT๙" w:hAnsi="TH SarabunIT๙" w:cs="TH SarabunIT๙" w:hint="cs"/>
+          <w:rFonts w:ascii="TH SarabunPSK" w:hAnsi="TH SarabunPSK" w:cs="TH SarabunPSK"/>
           <w:szCs w:val="32"/>
           <w:cs/>
         </w:rPr>
@@ -2059,7 +1640,7 @@
       <w:pPr>
         <w:spacing w:line="216" w:lineRule="auto"/>
         <w:rPr>
-          <w:rFonts w:ascii="TH SarabunIT๙" w:hAnsi="TH SarabunIT๙" w:cs="TH SarabunIT๙"/>
+          <w:rFonts w:ascii="TH SarabunPSK" w:hAnsi="TH SarabunPSK" w:cs="TH SarabunPSK"/>
           <w:szCs w:val="32"/>
         </w:rPr>
       </w:pPr>
@@ -2068,13 +1649,13 @@
       <w:pPr>
         <w:spacing w:line="216" w:lineRule="auto"/>
         <w:rPr>
-          <w:rFonts w:ascii="TH SarabunIT๙" w:hAnsi="TH SarabunIT๙" w:cs="TH SarabunIT๙"/>
-          <w:szCs w:val="32"/>
-        </w:rPr>
-      </w:pPr>
-      <w:r>
-        <w:rPr>
-          <w:rFonts w:ascii="TH SarabunIT๙" w:hAnsi="TH SarabunIT๙" w:cs="TH SarabunIT๙"/>
+          <w:rFonts w:ascii="TH SarabunPSK" w:hAnsi="TH SarabunPSK" w:cs="TH SarabunPSK"/>
+          <w:szCs w:val="32"/>
+        </w:rPr>
+      </w:pPr>
+      <w:r>
+        <w:rPr>
+          <w:rFonts w:ascii="TH SarabunPSK" w:hAnsi="TH SarabunPSK" w:cs="TH SarabunPSK"/>
           <w:szCs w:val="32"/>
           <w:cs/>
         </w:rPr>
@@ -2082,7 +1663,7 @@
       </w:r>
       <w:r>
         <w:rPr>
-          <w:rFonts w:ascii="TH SarabunIT๙" w:hAnsi="TH SarabunIT๙" w:cs="TH SarabunIT๙"/>
+          <w:rFonts w:ascii="TH SarabunPSK" w:hAnsi="TH SarabunPSK" w:cs="TH SarabunPSK"/>
           <w:szCs w:val="32"/>
           <w:cs/>
         </w:rPr>
@@ -2090,7 +1671,7 @@
       </w:r>
       <w:r>
         <w:rPr>
-          <w:rFonts w:ascii="TH SarabunIT๙" w:hAnsi="TH SarabunIT๙" w:cs="TH SarabunIT๙"/>
+          <w:rFonts w:ascii="TH SarabunPSK" w:hAnsi="TH SarabunPSK" w:cs="TH SarabunPSK"/>
           <w:szCs w:val="32"/>
           <w:cs/>
         </w:rPr>
@@ -2102,13 +1683,13 @@
       <w:pPr>
         <w:spacing w:line="216" w:lineRule="auto"/>
         <w:rPr>
-          <w:rFonts w:ascii="TH SarabunIT๙" w:hAnsi="TH SarabunIT๙" w:cs="TH SarabunIT๙"/>
-          <w:szCs w:val="32"/>
-        </w:rPr>
-      </w:pPr>
-      <w:r>
-        <w:rPr>
-          <w:rFonts w:ascii="TH SarabunIT๙" w:hAnsi="TH SarabunIT๙" w:cs="TH SarabunIT๙"/>
+          <w:rFonts w:ascii="TH SarabunPSK" w:hAnsi="TH SarabunPSK" w:cs="TH SarabunPSK"/>
+          <w:szCs w:val="32"/>
+        </w:rPr>
+      </w:pPr>
+      <w:r>
+        <w:rPr>
+          <w:rFonts w:ascii="TH SarabunPSK" w:hAnsi="TH SarabunPSK" w:cs="TH SarabunPSK"/>
           <w:szCs w:val="32"/>
           <w:cs/>
         </w:rPr>
@@ -2116,14 +1697,14 @@
       </w:r>
       <w:r>
         <w:rPr>
-          <w:rFonts w:ascii="TH SarabunIT๙" w:hAnsi="TH SarabunIT๙" w:cs="TH SarabunIT๙"/>
+          <w:rFonts w:ascii="TH SarabunPSK" w:hAnsi="TH SarabunPSK" w:cs="TH SarabunPSK"/>
           <w:szCs w:val="32"/>
         </w:rPr>
         <w:t>,</w:t>
       </w:r>
       <w:r>
         <w:rPr>
-          <w:rFonts w:ascii="TH SarabunIT๙" w:hAnsi="TH SarabunIT๙" w:cs="TH SarabunIT๙"/>
+          <w:rFonts w:ascii="TH SarabunPSK" w:hAnsi="TH SarabunPSK" w:cs="TH SarabunPSK"/>
           <w:szCs w:val="32"/>
           <w:cs/>
         </w:rPr>
@@ -2134,13 +1715,13 @@
       <w:pPr>
         <w:spacing w:line="216" w:lineRule="auto"/>
         <w:rPr>
-          <w:rFonts w:ascii="TH SarabunIT๙" w:hAnsi="TH SarabunIT๙" w:cs="TH SarabunIT๙" w:hint="cs"/>
-          <w:szCs w:val="32"/>
-        </w:rPr>
-      </w:pPr>
-      <w:r>
-        <w:rPr>
-          <w:rFonts w:ascii="TH SarabunIT๙" w:hAnsi="TH SarabunIT๙" w:cs="TH SarabunIT๙"/>
+          <w:rFonts w:ascii="TH SarabunPSK" w:hAnsi="TH SarabunPSK" w:cs="TH SarabunPSK"/>
+          <w:szCs w:val="32"/>
+        </w:rPr>
+      </w:pPr>
+      <w:r>
+        <w:rPr>
+          <w:rFonts w:ascii="TH SarabunPSK" w:hAnsi="TH SarabunPSK" w:cs="TH SarabunPSK"/>
           <w:szCs w:val="32"/>
           <w:cs/>
         </w:rPr>
@@ -2151,7 +1732,7 @@
       <w:pPr>
         <w:spacing w:line="216" w:lineRule="auto"/>
         <w:rPr>
-          <w:rFonts w:ascii="TH SarabunIT๙" w:hAnsi="TH SarabunIT๙" w:cs="TH SarabunIT๙"/>
+          <w:rFonts w:ascii="TH SarabunPSK" w:hAnsi="TH SarabunPSK" w:cs="TH SarabunPSK"/>
           <w:szCs w:val="32"/>
         </w:rPr>
       </w:pPr>
@@ -2160,7 +1741,7 @@
       <w:pPr>
         <w:spacing w:line="216" w:lineRule="auto"/>
         <w:rPr>
-          <w:rFonts w:ascii="TH SarabunIT๙" w:hAnsi="TH SarabunIT๙" w:cs="TH SarabunIT๙"/>
+          <w:rFonts w:ascii="TH SarabunPSK" w:hAnsi="TH SarabunPSK" w:cs="TH SarabunPSK"/>
           <w:szCs w:val="32"/>
         </w:rPr>
       </w:pPr>
@@ -2169,7 +1750,7 @@
       <w:pPr>
         <w:spacing w:line="216" w:lineRule="auto"/>
         <w:rPr>
-          <w:rFonts w:ascii="TH SarabunIT๙" w:hAnsi="TH SarabunIT๙" w:cs="TH SarabunIT๙"/>
+          <w:rFonts w:ascii="TH SarabunPSK" w:hAnsi="TH SarabunPSK" w:cs="TH SarabunPSK"/>
           <w:b/>
           <w:bCs/>
           <w:szCs w:val="32"/>
@@ -2180,7 +1761,7 @@
       <w:pPr>
         <w:spacing w:line="216" w:lineRule="auto"/>
         <w:rPr>
-          <w:rFonts w:ascii="TH SarabunIT๙" w:hAnsi="TH SarabunIT๙" w:cs="TH SarabunIT๙"/>
+          <w:rFonts w:ascii="TH SarabunPSK" w:hAnsi="TH SarabunPSK" w:cs="TH SarabunPSK"/>
           <w:b/>
           <w:bCs/>
           <w:szCs w:val="32"/>
@@ -2191,59 +1772,11 @@
       <w:pPr>
         <w:spacing w:line="216" w:lineRule="auto"/>
         <w:rPr>
-          <w:rFonts w:ascii="TH SarabunIT๙" w:hAnsi="TH SarabunIT๙" w:cs="TH SarabunIT๙"/>
-          <w:szCs w:val="32"/>
-        </w:rPr>
-      </w:pPr>
-      <w:bookmarkStart w:id="0" w:name="_GoBack"/>
-      <w:bookmarkEnd w:id="0"/>
-    </w:p>
-    <w:p>
-      <w:pPr>
-        <w:spacing w:line="216" w:lineRule="auto"/>
-        <w:rPr>
-          <w:rFonts w:ascii="TH SarabunIT๙" w:hAnsi="TH SarabunIT๙" w:cs="TH SarabunIT๙"/>
-          <w:szCs w:val="32"/>
-        </w:rPr>
-      </w:pPr>
-    </w:p>
-    <w:p>
-      <w:pPr>
-        <w:spacing w:line="216" w:lineRule="auto"/>
-        <w:rPr>
-          <w:rFonts w:ascii="TH SarabunIT๙" w:hAnsi="TH SarabunIT๙" w:cs="TH SarabunIT๙"/>
-          <w:szCs w:val="32"/>
-        </w:rPr>
-      </w:pPr>
-    </w:p>
-    <w:p>
-      <w:pPr>
-        <w:spacing w:line="216" w:lineRule="auto"/>
-        <w:rPr>
-          <w:rFonts w:ascii="TH Sarabun New" w:hAnsi="TH Sarabun New" w:cs="TH Sarabun New"/>
+          <w:rFonts w:ascii="TH SarabunPSK" w:hAnsi="TH SarabunPSK" w:cs="TH SarabunPSK" w:hint="cs"/>
           <w:sz w:val="28"/>
           <w:szCs w:val="28"/>
         </w:rPr>
       </w:pPr>
-    </w:p>
-    <w:p>
-      <w:pPr>
-        <w:spacing w:line="216" w:lineRule="auto"/>
-        <w:rPr>
-          <w:rFonts w:ascii="TH Sarabun New" w:hAnsi="TH Sarabun New" w:cs="TH Sarabun New"/>
-          <w:sz w:val="28"/>
-          <w:szCs w:val="28"/>
-        </w:rPr>
-      </w:pPr>
-      <w:r>
-        <w:rPr>
-          <w:rFonts w:ascii="TH Sarabun New" w:hAnsi="TH Sarabun New" w:cs="TH Sarabun New" w:hint="cs"/>
-          <w:sz w:val="28"/>
-          <w:szCs w:val="28"/>
-          <w:cs/>
-        </w:rPr>
-        <w:t xml:space="preserve"> </w:t>
-      </w:r>
     </w:p>
     <w:sectPr>
       <w:pgSz w:w="11906" w:h="16838"/>
@@ -2311,6 +1844,50 @@
     <w:lsdException w:name="Subtitle" w:qFormat="1"/>
     <w:lsdException w:name="Strong" w:qFormat="1"/>
     <w:lsdException w:name="Emphasis" w:qFormat="1"/>
+    <w:lsdException w:name="Normal Table" w:semiHidden="1" w:unhideWhenUsed="1"/>
+    <w:lsdException w:name="Table Simple 1" w:semiHidden="1" w:unhideWhenUsed="1"/>
+    <w:lsdException w:name="Table Simple 2" w:semiHidden="1" w:unhideWhenUsed="1"/>
+    <w:lsdException w:name="Table Simple 3" w:semiHidden="1" w:unhideWhenUsed="1"/>
+    <w:lsdException w:name="Table Classic 1" w:semiHidden="1" w:unhideWhenUsed="1"/>
+    <w:lsdException w:name="Table Classic 2" w:semiHidden="1" w:unhideWhenUsed="1"/>
+    <w:lsdException w:name="Table Classic 3" w:semiHidden="1" w:unhideWhenUsed="1"/>
+    <w:lsdException w:name="Table Classic 4" w:semiHidden="1" w:unhideWhenUsed="1"/>
+    <w:lsdException w:name="Table Colorful 1" w:semiHidden="1" w:unhideWhenUsed="1"/>
+    <w:lsdException w:name="Table Colorful 2" w:semiHidden="1" w:unhideWhenUsed="1"/>
+    <w:lsdException w:name="Table Colorful 3" w:semiHidden="1" w:unhideWhenUsed="1"/>
+    <w:lsdException w:name="Table Columns 1" w:semiHidden="1" w:unhideWhenUsed="1"/>
+    <w:lsdException w:name="Table Columns 2" w:semiHidden="1" w:unhideWhenUsed="1"/>
+    <w:lsdException w:name="Table Columns 3" w:semiHidden="1" w:unhideWhenUsed="1"/>
+    <w:lsdException w:name="Table Columns 4" w:semiHidden="1" w:unhideWhenUsed="1"/>
+    <w:lsdException w:name="Table Columns 5" w:semiHidden="1" w:unhideWhenUsed="1"/>
+    <w:lsdException w:name="Table Grid 1" w:semiHidden="1" w:unhideWhenUsed="1"/>
+    <w:lsdException w:name="Table Grid 2" w:semiHidden="1" w:unhideWhenUsed="1"/>
+    <w:lsdException w:name="Table Grid 3" w:semiHidden="1" w:unhideWhenUsed="1"/>
+    <w:lsdException w:name="Table Grid 4" w:semiHidden="1" w:unhideWhenUsed="1"/>
+    <w:lsdException w:name="Table Grid 5" w:semiHidden="1" w:unhideWhenUsed="1"/>
+    <w:lsdException w:name="Table Grid 6" w:semiHidden="1" w:unhideWhenUsed="1"/>
+    <w:lsdException w:name="Table Grid 7" w:semiHidden="1" w:unhideWhenUsed="1"/>
+    <w:lsdException w:name="Table Grid 8" w:semiHidden="1" w:unhideWhenUsed="1"/>
+    <w:lsdException w:name="Table List 1" w:semiHidden="1" w:unhideWhenUsed="1"/>
+    <w:lsdException w:name="Table List 2" w:semiHidden="1" w:unhideWhenUsed="1"/>
+    <w:lsdException w:name="Table List 3" w:semiHidden="1" w:unhideWhenUsed="1"/>
+    <w:lsdException w:name="Table List 4" w:semiHidden="1" w:unhideWhenUsed="1"/>
+    <w:lsdException w:name="Table List 5" w:semiHidden="1" w:unhideWhenUsed="1"/>
+    <w:lsdException w:name="Table List 6" w:semiHidden="1" w:unhideWhenUsed="1"/>
+    <w:lsdException w:name="Table List 7" w:semiHidden="1" w:unhideWhenUsed="1"/>
+    <w:lsdException w:name="Table List 8" w:semiHidden="1" w:unhideWhenUsed="1"/>
+    <w:lsdException w:name="Table 3D effects 1" w:semiHidden="1" w:unhideWhenUsed="1"/>
+    <w:lsdException w:name="Table 3D effects 2" w:semiHidden="1" w:unhideWhenUsed="1"/>
+    <w:lsdException w:name="Table 3D effects 3" w:semiHidden="1" w:unhideWhenUsed="1"/>
+    <w:lsdException w:name="Table Contemporary" w:semiHidden="1" w:unhideWhenUsed="1"/>
+    <w:lsdException w:name="Table Elegant" w:semiHidden="1" w:unhideWhenUsed="1"/>
+    <w:lsdException w:name="Table Professional" w:semiHidden="1" w:unhideWhenUsed="1"/>
+    <w:lsdException w:name="Table Subtle 1" w:semiHidden="1" w:unhideWhenUsed="1"/>
+    <w:lsdException w:name="Table Subtle 2" w:semiHidden="1" w:unhideWhenUsed="1"/>
+    <w:lsdException w:name="Table Web 1" w:semiHidden="1" w:unhideWhenUsed="1"/>
+    <w:lsdException w:name="Table Web 2" w:semiHidden="1" w:unhideWhenUsed="1"/>
+    <w:lsdException w:name="Table Web 3" w:semiHidden="1" w:unhideWhenUsed="1"/>
+    <w:lsdException w:name="Table Theme" w:semiHidden="1" w:unhideWhenUsed="1"/>
     <w:lsdException w:name="Placeholder Text" w:semiHidden="1" w:uiPriority="99"/>
     <w:lsdException w:name="No Spacing" w:uiPriority="1" w:qFormat="1"/>
     <w:lsdException w:name="Light Shading" w:uiPriority="60"/>
@@ -2539,11 +2116,15 @@
   </w:style>
   <w:style w:type="character" w:default="1" w:styleId="DefaultParagraphFont">
     <w:name w:val="Default Paragraph Font"/>
+    <w:uiPriority w:val="1"/>
     <w:semiHidden/>
+    <w:unhideWhenUsed/>
   </w:style>
   <w:style w:type="table" w:default="1" w:styleId="TableNormal">
     <w:name w:val="Normal Table"/>
+    <w:uiPriority w:val="99"/>
     <w:semiHidden/>
+    <w:unhideWhenUsed/>
     <w:tblPr>
       <w:tblInd w:w="0" w:type="dxa"/>
       <w:tblCellMar>
@@ -2556,7 +2137,9 @@
   </w:style>
   <w:style w:type="numbering" w:default="1" w:styleId="NoList">
     <w:name w:val="No List"/>
+    <w:uiPriority w:val="99"/>
     <w:semiHidden/>
+    <w:unhideWhenUsed/>
   </w:style>
   <w:style w:type="paragraph" w:customStyle="1" w:styleId="a">
     <w:name w:val="à¹×éÍàÃ×èÍ§"/>
@@ -2902,7 +2485,7 @@
 </file>
 
 <file path=customXml/itemProps1.xml><?xml version="1.0" encoding="utf-8"?>
-<ds:datastoreItem xmlns:ds="http://schemas.openxmlformats.org/officeDocument/2006/customXml" ds:itemID="{1B2D00E6-8760-4B89-BD54-D1B93BD0AC83}">
+<ds:datastoreItem xmlns:ds="http://schemas.openxmlformats.org/officeDocument/2006/customXml" ds:itemID="{8894D1E0-211E-4E87-8AF9-6EF3BDF140FD}">
   <ds:schemaRefs>
     <ds:schemaRef ds:uri="http://schemas.openxmlformats.org/officeDocument/2006/bibliography"/>
   </ds:schemaRefs>

</xml_diff>